<commit_message>
Se emprolija el documento
</commit_message>
<xml_diff>
--- a/TP Integrador/Como_Instalar_SSMS.docx
+++ b/TP Integrador/Como_Instalar_SSMS.docx
@@ -199,7 +199,6 @@
                 <v:path gradientshapeok="t" o:connecttype="rect"/>
               </v:shapetype>
               <v:shape id="Text Box 1" o:spid="_x0000_s1026" type="#_x0000_t202" style="position:absolute;margin-left:0;margin-top:-.1pt;width:420.1pt;height:457.65pt;z-index:251659264;visibility:visible;mso-wrap-style:square;mso-width-percent:0;mso-height-percent:0;mso-wrap-distance-left:9pt;mso-wrap-distance-top:0;mso-wrap-distance-right:9pt;mso-wrap-distance-bottom:0;mso-position-horizontal:left;mso-position-horizontal-relative:margin;mso-position-vertical:absolute;mso-position-vertical-relative:text;mso-width-percent:0;mso-height-percent:0;mso-width-relative:margin;mso-height-relative:margin;v-text-anchor:top" o:gfxdata="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" filled="f" stroked="f">
-                <v:fill o:detectmouseclick="t"/>
                 <v:textbox>
                   <w:txbxContent>
                     <w:p>
@@ -361,55 +360,14 @@
           <w:sz w:val="28"/>
           <w:szCs w:val="28"/>
         </w:rPr>
-        <w:t xml:space="preserve"> en el presente documento las instrucciones a seguir para poder instalar la aplicación Microsoft SQL Server </w:t>
-      </w:r>
-      <w:proofErr w:type="spellStart"/>
-      <w:r>
-        <w:rPr>
-          <w:sz w:val="28"/>
-          <w:szCs w:val="28"/>
-        </w:rPr>
-        <w:t>Managment</w:t>
-      </w:r>
-      <w:proofErr w:type="spellEnd"/>
-      <w:r>
-        <w:rPr>
-          <w:sz w:val="28"/>
-          <w:szCs w:val="28"/>
-        </w:rPr>
-        <w:t xml:space="preserve"> Studio, junto a las características requeridas para que el actual </w:t>
-      </w:r>
-      <w:proofErr w:type="spellStart"/>
-      <w:r>
-        <w:rPr>
-          <w:sz w:val="28"/>
-          <w:szCs w:val="28"/>
-        </w:rPr>
-        <w:t>Database</w:t>
-      </w:r>
-      <w:proofErr w:type="spellEnd"/>
-      <w:r>
-        <w:rPr>
-          <w:sz w:val="28"/>
-          <w:szCs w:val="28"/>
-        </w:rPr>
-        <w:t xml:space="preserve"> </w:t>
-      </w:r>
-      <w:proofErr w:type="spellStart"/>
-      <w:r>
-        <w:rPr>
-          <w:sz w:val="28"/>
-          <w:szCs w:val="28"/>
-        </w:rPr>
-        <w:t>Administrator</w:t>
-      </w:r>
-      <w:proofErr w:type="spellEnd"/>
-      <w:r>
-        <w:rPr>
-          <w:sz w:val="28"/>
-          <w:szCs w:val="28"/>
-        </w:rPr>
-        <w:t xml:space="preserve"> </w:t>
+        <w:t xml:space="preserve"> en el presente documento las instrucciones a seguir para poder instalar la aplicación Microsoft SQL Server Managment Studio, junto a las características requeridas para que el actual </w:t>
+      </w:r>
+      <w:r>
+        <w:rPr>
+          <w:sz w:val="28"/>
+          <w:szCs w:val="28"/>
+        </w:rPr>
+        <w:t xml:space="preserve">Database Administrator </w:t>
       </w:r>
       <w:r>
         <w:rPr>
@@ -438,6 +396,21 @@
           <w:szCs w:val="28"/>
         </w:rPr>
         <w:t>con todas las herramientas necesarias.</w:t>
+      </w:r>
+    </w:p>
+    <w:p>
+      <w:pPr>
+        <w:rPr>
+          <w:sz w:val="28"/>
+          <w:szCs w:val="28"/>
+        </w:rPr>
+      </w:pPr>
+      <w:r>
+        <w:rPr>
+          <w:sz w:val="28"/>
+          <w:szCs w:val="28"/>
+        </w:rPr>
+        <w:t>Los pasos a realizar son los siguientes:</w:t>
       </w:r>
     </w:p>
     <w:p>
@@ -457,14 +430,7 @@
           <w:sz w:val="28"/>
           <w:szCs w:val="28"/>
         </w:rPr>
-        <w:t>Accedemos a</w:t>
-      </w:r>
-      <w:r>
-        <w:rPr>
-          <w:sz w:val="28"/>
-          <w:szCs w:val="28"/>
-        </w:rPr>
-        <w:t xml:space="preserve">l siguiente </w:t>
+        <w:t xml:space="preserve">Accedemos al siguiente </w:t>
       </w:r>
       <w:hyperlink r:id="rId7" w:history="1">
         <w:r>
@@ -481,14 +447,7 @@
           <w:sz w:val="28"/>
           <w:szCs w:val="28"/>
         </w:rPr>
-        <w:t xml:space="preserve"> </w:t>
-      </w:r>
-      <w:r>
-        <w:rPr>
-          <w:sz w:val="28"/>
-          <w:szCs w:val="28"/>
-        </w:rPr>
-        <w:t xml:space="preserve">para poder descargar </w:t>
+        <w:t xml:space="preserve"> para poder descargar </w:t>
       </w:r>
       <w:r>
         <w:rPr>
@@ -630,7 +589,16 @@
           <w:sz w:val="28"/>
           <w:szCs w:val="28"/>
         </w:rPr>
-        <w:t xml:space="preserve"> "Si"</w:t>
+        <w:t xml:space="preserve"> </w:t>
+      </w:r>
+      <w:r>
+        <w:rPr>
+          <w:b/>
+          <w:bCs/>
+          <w:sz w:val="28"/>
+          <w:szCs w:val="28"/>
+        </w:rPr>
+        <w:t>Si</w:t>
       </w:r>
     </w:p>
     <w:p>
@@ -650,14 +618,42 @@
           <w:sz w:val="28"/>
           <w:szCs w:val="28"/>
         </w:rPr>
-        <w:t xml:space="preserve">En la siguiente pantalla el instalador, nos piden que seleccionemos el Idioma. Indicamos </w:t>
-      </w:r>
-      <w:r>
-        <w:rPr>
-          <w:sz w:val="28"/>
-          <w:szCs w:val="28"/>
-        </w:rPr>
-        <w:t>español</w:t>
+        <w:t>En la siguiente pantalla el instalador, nos piden que seleccionemos el Idioma</w:t>
+      </w:r>
+      <w:r>
+        <w:rPr>
+          <w:sz w:val="28"/>
+          <w:szCs w:val="28"/>
+        </w:rPr>
+        <w:t>,</w:t>
+      </w:r>
+      <w:r>
+        <w:rPr>
+          <w:sz w:val="28"/>
+          <w:szCs w:val="28"/>
+        </w:rPr>
+        <w:t xml:space="preserve"> </w:t>
+      </w:r>
+      <w:r>
+        <w:rPr>
+          <w:sz w:val="28"/>
+          <w:szCs w:val="28"/>
+        </w:rPr>
+        <w:t>i</w:t>
+      </w:r>
+      <w:r>
+        <w:rPr>
+          <w:sz w:val="28"/>
+          <w:szCs w:val="28"/>
+        </w:rPr>
+        <w:t xml:space="preserve">ndicamos </w:t>
+      </w:r>
+      <w:r>
+        <w:rPr>
+          <w:sz w:val="28"/>
+          <w:szCs w:val="28"/>
+        </w:rPr>
+        <w:t>ingles</w:t>
       </w:r>
     </w:p>
     <w:p>
@@ -681,9 +677,10 @@
       </w:r>
       <w:r>
         <w:rPr>
-          <w:sz w:val="28"/>
-          <w:szCs w:val="28"/>
-          <w:u w:val="single"/>
+          <w:i/>
+          <w:iCs/>
+          <w:sz w:val="28"/>
+          <w:szCs w:val="28"/>
         </w:rPr>
         <w:t>C:\SQL2022</w:t>
       </w:r>
@@ -723,13 +720,6 @@
           <w:szCs w:val="28"/>
         </w:rPr>
         <w:t>Instalar</w:t>
-      </w:r>
-      <w:r>
-        <w:rPr>
-          <w:sz w:val="28"/>
-          <w:szCs w:val="28"/>
-        </w:rPr>
-        <w:t>.</w:t>
       </w:r>
     </w:p>
     <w:p>
@@ -758,27 +748,7 @@
           <w:sz w:val="28"/>
           <w:szCs w:val="28"/>
         </w:rPr>
-        <w:t xml:space="preserve">SQL Server </w:t>
-      </w:r>
-      <w:proofErr w:type="spellStart"/>
-      <w:r>
-        <w:rPr>
-          <w:b/>
-          <w:bCs/>
-          <w:sz w:val="28"/>
-          <w:szCs w:val="28"/>
-        </w:rPr>
-        <w:t>Installation</w:t>
-      </w:r>
-      <w:proofErr w:type="spellEnd"/>
-      <w:r>
-        <w:rPr>
-          <w:b/>
-          <w:bCs/>
-          <w:sz w:val="28"/>
-          <w:szCs w:val="28"/>
-        </w:rPr>
-        <w:t xml:space="preserve"> Center</w:t>
+        <w:t>SQL Server Installation Center</w:t>
       </w:r>
       <w:r>
         <w:rPr>
@@ -810,185 +780,7 @@
           <w:sz w:val="28"/>
           <w:szCs w:val="28"/>
         </w:rPr>
-        <w:t xml:space="preserve">New SQL Server </w:t>
-      </w:r>
-      <w:proofErr w:type="spellStart"/>
-      <w:r>
-        <w:rPr>
-          <w:b/>
-          <w:bCs/>
-          <w:sz w:val="28"/>
-          <w:szCs w:val="28"/>
-        </w:rPr>
-        <w:t>standalone</w:t>
-      </w:r>
-      <w:proofErr w:type="spellEnd"/>
-      <w:r>
-        <w:rPr>
-          <w:b/>
-          <w:bCs/>
-          <w:sz w:val="28"/>
-          <w:szCs w:val="28"/>
-        </w:rPr>
-        <w:t xml:space="preserve"> </w:t>
-      </w:r>
-      <w:proofErr w:type="spellStart"/>
-      <w:r>
-        <w:rPr>
-          <w:b/>
-          <w:bCs/>
-          <w:sz w:val="28"/>
-          <w:szCs w:val="28"/>
-        </w:rPr>
-        <w:t>installation</w:t>
-      </w:r>
-      <w:proofErr w:type="spellEnd"/>
-      <w:r>
-        <w:rPr>
-          <w:b/>
-          <w:bCs/>
-          <w:sz w:val="28"/>
-          <w:szCs w:val="28"/>
-        </w:rPr>
-        <w:t xml:space="preserve"> </w:t>
-      </w:r>
-      <w:proofErr w:type="spellStart"/>
-      <w:r>
-        <w:rPr>
-          <w:b/>
-          <w:bCs/>
-          <w:sz w:val="28"/>
-          <w:szCs w:val="28"/>
-        </w:rPr>
-        <w:t>or</w:t>
-      </w:r>
-      <w:proofErr w:type="spellEnd"/>
-      <w:r>
-        <w:rPr>
-          <w:b/>
-          <w:bCs/>
-          <w:sz w:val="28"/>
-          <w:szCs w:val="28"/>
-        </w:rPr>
-        <w:t xml:space="preserve"> </w:t>
-      </w:r>
-      <w:proofErr w:type="spellStart"/>
-      <w:r>
-        <w:rPr>
-          <w:b/>
-          <w:bCs/>
-          <w:sz w:val="28"/>
-          <w:szCs w:val="28"/>
-        </w:rPr>
-        <w:t>add</w:t>
-      </w:r>
-      <w:proofErr w:type="spellEnd"/>
-      <w:r>
-        <w:rPr>
-          <w:b/>
-          <w:bCs/>
-          <w:sz w:val="28"/>
-          <w:szCs w:val="28"/>
-        </w:rPr>
-        <w:t xml:space="preserve"> </w:t>
-      </w:r>
-      <w:proofErr w:type="spellStart"/>
-      <w:r>
-        <w:rPr>
-          <w:b/>
-          <w:bCs/>
-          <w:sz w:val="28"/>
-          <w:szCs w:val="28"/>
-        </w:rPr>
-        <w:t>features</w:t>
-      </w:r>
-      <w:proofErr w:type="spellEnd"/>
-      <w:r>
-        <w:rPr>
-          <w:b/>
-          <w:bCs/>
-          <w:sz w:val="28"/>
-          <w:szCs w:val="28"/>
-        </w:rPr>
-        <w:t xml:space="preserve"> </w:t>
-      </w:r>
-      <w:proofErr w:type="spellStart"/>
-      <w:r>
-        <w:rPr>
-          <w:b/>
-          <w:bCs/>
-          <w:sz w:val="28"/>
-          <w:szCs w:val="28"/>
-        </w:rPr>
-        <w:t>to</w:t>
-      </w:r>
-      <w:proofErr w:type="spellEnd"/>
-      <w:r>
-        <w:rPr>
-          <w:b/>
-          <w:bCs/>
-          <w:sz w:val="28"/>
-          <w:szCs w:val="28"/>
-        </w:rPr>
-        <w:t xml:space="preserve"> </w:t>
-      </w:r>
-      <w:proofErr w:type="spellStart"/>
-      <w:r>
-        <w:rPr>
-          <w:b/>
-          <w:bCs/>
-          <w:sz w:val="28"/>
-          <w:szCs w:val="28"/>
-        </w:rPr>
-        <w:t>an</w:t>
-      </w:r>
-      <w:proofErr w:type="spellEnd"/>
-      <w:r>
-        <w:rPr>
-          <w:b/>
-          <w:bCs/>
-          <w:sz w:val="28"/>
-          <w:szCs w:val="28"/>
-        </w:rPr>
-        <w:t xml:space="preserve"> </w:t>
-      </w:r>
-      <w:proofErr w:type="spellStart"/>
-      <w:r>
-        <w:rPr>
-          <w:b/>
-          <w:bCs/>
-          <w:sz w:val="28"/>
-          <w:szCs w:val="28"/>
-        </w:rPr>
-        <w:t>existing</w:t>
-      </w:r>
-      <w:proofErr w:type="spellEnd"/>
-      <w:r>
-        <w:rPr>
-          <w:b/>
-          <w:bCs/>
-          <w:sz w:val="28"/>
-          <w:szCs w:val="28"/>
-        </w:rPr>
-        <w:t xml:space="preserve"> </w:t>
-      </w:r>
-      <w:proofErr w:type="spellStart"/>
-      <w:r>
-        <w:rPr>
-          <w:b/>
-          <w:bCs/>
-          <w:sz w:val="28"/>
-          <w:szCs w:val="28"/>
-        </w:rPr>
-        <w:t>installation</w:t>
-      </w:r>
-      <w:proofErr w:type="spellEnd"/>
-      <w:r>
-        <w:rPr>
-          <w:sz w:val="28"/>
-          <w:szCs w:val="28"/>
-        </w:rPr>
-        <w:t>.</w:t>
+        <w:t>New SQL Server standalone installation or add features to an existing installation</w:t>
       </w:r>
     </w:p>
     <w:p>
@@ -1024,7 +816,6 @@
         </w:rPr>
         <w:t xml:space="preserve"> tenemos que seleccionar la opción </w:t>
       </w:r>
-      <w:proofErr w:type="spellStart"/>
       <w:r>
         <w:rPr>
           <w:b/>
@@ -1034,7 +825,6 @@
         </w:rPr>
         <w:t>Developer</w:t>
       </w:r>
-      <w:proofErr w:type="spellEnd"/>
       <w:r>
         <w:rPr>
           <w:sz w:val="28"/>
@@ -1050,13 +840,6 @@
           <w:szCs w:val="28"/>
         </w:rPr>
         <w:t>Next</w:t>
-      </w:r>
-      <w:r>
-        <w:rPr>
-          <w:sz w:val="28"/>
-          <w:szCs w:val="28"/>
-        </w:rPr>
-        <w:t>.</w:t>
       </w:r>
     </w:p>
     <w:p>
@@ -1116,13 +899,6 @@
         </w:rPr>
         <w:t>Next</w:t>
       </w:r>
-      <w:r>
-        <w:rPr>
-          <w:sz w:val="28"/>
-          <w:szCs w:val="28"/>
-        </w:rPr>
-        <w:t>.</w:t>
-      </w:r>
     </w:p>
     <w:p>
       <w:pPr>
@@ -1143,7 +919,6 @@
         </w:rPr>
         <w:t xml:space="preserve">Una vez finalizado el proceso, verifique que todas las reglas se encuentren en orden (es posible que Windows Firewall arroje </w:t>
       </w:r>
-      <w:proofErr w:type="spellStart"/>
       <w:r>
         <w:rPr>
           <w:b/>
@@ -1154,7 +929,6 @@
         </w:rPr>
         <w:t>Warning</w:t>
       </w:r>
-      <w:proofErr w:type="spellEnd"/>
       <w:r>
         <w:rPr>
           <w:sz w:val="28"/>
@@ -1184,13 +958,6 @@
           <w:szCs w:val="28"/>
         </w:rPr>
         <w:t>Next</w:t>
-      </w:r>
-      <w:r>
-        <w:rPr>
-          <w:sz w:val="28"/>
-          <w:szCs w:val="28"/>
-        </w:rPr>
-        <w:t>.</w:t>
       </w:r>
     </w:p>
     <w:p>
@@ -1220,42 +987,43 @@
         </w:rPr>
         <w:t xml:space="preserve">a siguiente pantalla nos pregunta si queremos instalar la </w:t>
       </w:r>
-      <w:proofErr w:type="spellStart"/>
-      <w:r>
-        <w:rPr>
-          <w:b/>
-          <w:bCs/>
-          <w:sz w:val="28"/>
-          <w:szCs w:val="28"/>
-        </w:rPr>
-        <w:t>Extension</w:t>
-      </w:r>
-      <w:proofErr w:type="spellEnd"/>
-      <w:r>
-        <w:rPr>
-          <w:b/>
-          <w:bCs/>
-          <w:sz w:val="28"/>
-          <w:szCs w:val="28"/>
-        </w:rPr>
-        <w:t xml:space="preserve"> Azure</w:t>
-      </w:r>
-      <w:r>
-        <w:rPr>
-          <w:sz w:val="28"/>
-          <w:szCs w:val="28"/>
-        </w:rPr>
-        <w:t xml:space="preserve"> para SQL Server. A lo cual </w:t>
-      </w:r>
-      <w:proofErr w:type="spellStart"/>
-      <w:r>
-        <w:rPr>
-          <w:sz w:val="28"/>
-          <w:szCs w:val="28"/>
-        </w:rPr>
-        <w:t>destildamos</w:t>
-      </w:r>
-      <w:proofErr w:type="spellEnd"/>
+      <w:r>
+        <w:rPr>
+          <w:b/>
+          <w:bCs/>
+          <w:sz w:val="28"/>
+          <w:szCs w:val="28"/>
+        </w:rPr>
+        <w:t>Extension Azure</w:t>
+      </w:r>
+      <w:r>
+        <w:rPr>
+          <w:sz w:val="28"/>
+          <w:szCs w:val="28"/>
+        </w:rPr>
+        <w:t xml:space="preserve"> para SQL Server. </w:t>
+      </w:r>
+      <w:r>
+        <w:rPr>
+          <w:sz w:val="28"/>
+          <w:szCs w:val="28"/>
+        </w:rPr>
+        <w:t>Es una característica que no nos interesa tener, por</w:t>
+      </w:r>
+      <w:r>
+        <w:rPr>
+          <w:sz w:val="28"/>
+          <w:szCs w:val="28"/>
+        </w:rPr>
+        <w:t xml:space="preserve"> lo cual </w:t>
+      </w:r>
+      <w:r>
+        <w:rPr>
+          <w:sz w:val="28"/>
+          <w:szCs w:val="28"/>
+        </w:rPr>
+        <w:t>la destildamos</w:t>
+      </w:r>
       <w:r>
         <w:rPr>
           <w:sz w:val="28"/>
@@ -1285,13 +1053,6 @@
           <w:szCs w:val="28"/>
         </w:rPr>
         <w:t>Next</w:t>
-      </w:r>
-      <w:r>
-        <w:rPr>
-          <w:sz w:val="28"/>
-          <w:szCs w:val="28"/>
-        </w:rPr>
-        <w:t>.</w:t>
       </w:r>
     </w:p>
     <w:p>
@@ -1357,63 +1118,21 @@
         </w:rPr>
         <w:t xml:space="preserve"> que tildamos es </w:t>
       </w:r>
-      <w:proofErr w:type="spellStart"/>
-      <w:r>
-        <w:rPr>
-          <w:b/>
-          <w:bCs/>
-          <w:sz w:val="28"/>
-          <w:szCs w:val="28"/>
-        </w:rPr>
-        <w:t>Database</w:t>
-      </w:r>
-      <w:proofErr w:type="spellEnd"/>
-      <w:r>
-        <w:rPr>
-          <w:b/>
-          <w:bCs/>
-          <w:sz w:val="28"/>
-          <w:szCs w:val="28"/>
-        </w:rPr>
-        <w:t xml:space="preserve"> </w:t>
-      </w:r>
-      <w:proofErr w:type="spellStart"/>
-      <w:r>
-        <w:rPr>
-          <w:b/>
-          <w:bCs/>
-          <w:sz w:val="28"/>
-          <w:szCs w:val="28"/>
-        </w:rPr>
-        <w:t>Engine</w:t>
-      </w:r>
-      <w:proofErr w:type="spellEnd"/>
-      <w:r>
-        <w:rPr>
-          <w:b/>
-          <w:bCs/>
-          <w:sz w:val="28"/>
-          <w:szCs w:val="28"/>
-        </w:rPr>
-        <w:t xml:space="preserve"> </w:t>
-      </w:r>
-      <w:proofErr w:type="spellStart"/>
-      <w:r>
-        <w:rPr>
-          <w:b/>
-          <w:bCs/>
-          <w:sz w:val="28"/>
-          <w:szCs w:val="28"/>
-        </w:rPr>
-        <w:t>Services</w:t>
-      </w:r>
-      <w:proofErr w:type="spellEnd"/>
-      <w:r>
-        <w:rPr>
-          <w:sz w:val="28"/>
-          <w:szCs w:val="28"/>
-        </w:rPr>
-        <w:t>, que nos proporciona el motor de la base de datos.</w:t>
+      <w:r>
+        <w:rPr>
+          <w:b/>
+          <w:bCs/>
+          <w:sz w:val="28"/>
+          <w:szCs w:val="28"/>
+        </w:rPr>
+        <w:t>Database Engine Services</w:t>
+      </w:r>
+      <w:r>
+        <w:rPr>
+          <w:sz w:val="28"/>
+          <w:szCs w:val="28"/>
+        </w:rPr>
+        <w:t>, que nos proporciona el motor de la base de datos</w:t>
       </w:r>
     </w:p>
     <w:p>
@@ -1436,29 +1155,76 @@
         </w:rPr>
         <w:t xml:space="preserve">Luego </w:t>
       </w:r>
-      <w:proofErr w:type="spellStart"/>
-      <w:r>
-        <w:rPr>
-          <w:sz w:val="28"/>
-          <w:szCs w:val="28"/>
-          <w:lang w:val="en-US"/>
-        </w:rPr>
-        <w:t>í</w:t>
-      </w:r>
-      <w:r>
-        <w:rPr>
-          <w:sz w:val="28"/>
-          <w:szCs w:val="28"/>
-          <w:lang w:val="en-US"/>
-        </w:rPr>
-        <w:t>ndicamos</w:t>
-      </w:r>
-      <w:proofErr w:type="spellEnd"/>
-      <w:r>
-        <w:rPr>
-          <w:sz w:val="28"/>
-          <w:szCs w:val="28"/>
-          <w:lang w:val="en-US"/>
+      <w:r>
+        <w:rPr>
+          <w:sz w:val="28"/>
+          <w:szCs w:val="28"/>
+          <w:lang w:val="en-US"/>
+        </w:rPr>
+        <w:t>i</w:t>
+      </w:r>
+      <w:r>
+        <w:rPr>
+          <w:sz w:val="28"/>
+          <w:szCs w:val="28"/>
+          <w:lang w:val="en-US"/>
+        </w:rPr>
+        <w:t xml:space="preserve">ndicamos </w:t>
+      </w:r>
+      <w:r>
+        <w:rPr>
+          <w:b/>
+          <w:bCs/>
+          <w:sz w:val="28"/>
+          <w:szCs w:val="28"/>
+          <w:lang w:val="en-US"/>
+        </w:rPr>
+        <w:t>Instance Root Directory</w:t>
+      </w:r>
+      <w:r>
+        <w:rPr>
+          <w:sz w:val="28"/>
+          <w:szCs w:val="28"/>
+          <w:lang w:val="en-US"/>
+        </w:rPr>
+        <w:t xml:space="preserve">: </w:t>
+      </w:r>
+      <w:r>
+        <w:rPr>
+          <w:i/>
+          <w:iCs/>
+          <w:sz w:val="28"/>
+          <w:szCs w:val="28"/>
+          <w:lang w:val="en-US"/>
+        </w:rPr>
+        <w:t>C:\Program Files\Microsoft SQL Server</w:t>
+      </w:r>
+      <w:r>
+        <w:rPr>
+          <w:sz w:val="28"/>
+          <w:szCs w:val="28"/>
+          <w:lang w:val="en-US"/>
+        </w:rPr>
+        <w:t xml:space="preserve">. </w:t>
+      </w:r>
+      <w:r>
+        <w:rPr>
+          <w:sz w:val="28"/>
+          <w:szCs w:val="28"/>
+        </w:rPr>
+        <w:t xml:space="preserve">Y le damos al </w:t>
+      </w:r>
+      <w:r>
+        <w:rPr>
+          <w:sz w:val="28"/>
+          <w:szCs w:val="28"/>
+        </w:rPr>
+        <w:t>botón</w:t>
+      </w:r>
+      <w:r>
+        <w:rPr>
+          <w:sz w:val="28"/>
+          <w:szCs w:val="28"/>
         </w:rPr>
         <w:t xml:space="preserve"> </w:t>
       </w:r>
@@ -1468,71 +1234,8 @@
           <w:bCs/>
           <w:sz w:val="28"/>
           <w:szCs w:val="28"/>
-          <w:lang w:val="en-US"/>
-        </w:rPr>
-        <w:t>Instance Root Directory</w:t>
-      </w:r>
-      <w:r>
-        <w:rPr>
-          <w:sz w:val="28"/>
-          <w:szCs w:val="28"/>
-          <w:lang w:val="en-US"/>
-        </w:rPr>
-        <w:t xml:space="preserve">: </w:t>
-      </w:r>
-      <w:r>
-        <w:rPr>
-          <w:sz w:val="28"/>
-          <w:szCs w:val="28"/>
-          <w:u w:val="single"/>
-          <w:lang w:val="en-US"/>
-        </w:rPr>
-        <w:t>C:\Program Files\Microsoft SQL Server</w:t>
-      </w:r>
-      <w:r>
-        <w:rPr>
-          <w:sz w:val="28"/>
-          <w:szCs w:val="28"/>
-          <w:lang w:val="en-US"/>
-        </w:rPr>
-        <w:t xml:space="preserve">. </w:t>
-      </w:r>
-      <w:r>
-        <w:rPr>
-          <w:sz w:val="28"/>
-          <w:szCs w:val="28"/>
-        </w:rPr>
-        <w:t xml:space="preserve">Y le damos al </w:t>
-      </w:r>
-      <w:r>
-        <w:rPr>
-          <w:sz w:val="28"/>
-          <w:szCs w:val="28"/>
-        </w:rPr>
-        <w:t>botón</w:t>
-      </w:r>
-      <w:r>
-        <w:rPr>
-          <w:sz w:val="28"/>
-          <w:szCs w:val="28"/>
-        </w:rPr>
-        <w:t xml:space="preserve"> </w:t>
-      </w:r>
-      <w:r>
-        <w:rPr>
-          <w:b/>
-          <w:bCs/>
-          <w:sz w:val="28"/>
-          <w:szCs w:val="28"/>
         </w:rPr>
         <w:t>Next</w:t>
-      </w:r>
-      <w:r>
-        <w:rPr>
-          <w:sz w:val="28"/>
-          <w:szCs w:val="28"/>
-        </w:rPr>
-        <w:t>.</w:t>
       </w:r>
     </w:p>
     <w:p>
@@ -1552,7 +1255,21 @@
           <w:sz w:val="28"/>
           <w:szCs w:val="28"/>
         </w:rPr>
-        <w:t xml:space="preserve">La siguiente pantalla es para nombrar la Instancia que vamos a utilizar en SQL Server. Dejamos la opción </w:t>
+        <w:t xml:space="preserve">La siguiente pantalla es para nombrar la </w:t>
+      </w:r>
+      <w:r>
+        <w:rPr>
+          <w:sz w:val="28"/>
+          <w:szCs w:val="28"/>
+        </w:rPr>
+        <w:t>i</w:t>
+      </w:r>
+      <w:r>
+        <w:rPr>
+          <w:sz w:val="28"/>
+          <w:szCs w:val="28"/>
+        </w:rPr>
+        <w:t xml:space="preserve">nstancia que vamos a utilizar en SQL Server. Dejamos la opción </w:t>
       </w:r>
       <w:r>
         <w:rPr>
@@ -1563,7 +1280,6 @@
         </w:rPr>
         <w:t xml:space="preserve">Default </w:t>
       </w:r>
-      <w:proofErr w:type="spellStart"/>
       <w:r>
         <w:rPr>
           <w:b/>
@@ -1582,7 +1298,6 @@
         </w:rPr>
         <w:t>nstance</w:t>
       </w:r>
-      <w:proofErr w:type="spellEnd"/>
       <w:r>
         <w:rPr>
           <w:sz w:val="28"/>
@@ -1618,25 +1333,14 @@
         </w:rPr>
         <w:t xml:space="preserve"> </w:t>
       </w:r>
-      <w:proofErr w:type="spellStart"/>
-      <w:r>
-        <w:rPr>
-          <w:b/>
-          <w:bCs/>
-          <w:sz w:val="28"/>
-          <w:szCs w:val="28"/>
-        </w:rPr>
-        <w:t>Instance</w:t>
-      </w:r>
-      <w:proofErr w:type="spellEnd"/>
-      <w:r>
-        <w:rPr>
-          <w:b/>
-          <w:bCs/>
-          <w:sz w:val="28"/>
-          <w:szCs w:val="28"/>
-        </w:rPr>
-        <w:t xml:space="preserve"> ID</w:t>
+      <w:r>
+        <w:rPr>
+          <w:b/>
+          <w:bCs/>
+          <w:sz w:val="28"/>
+          <w:szCs w:val="28"/>
+        </w:rPr>
+        <w:t>Instance ID</w:t>
       </w:r>
       <w:r>
         <w:rPr>
@@ -1683,13 +1387,6 @@
           <w:szCs w:val="28"/>
         </w:rPr>
         <w:t>Next</w:t>
-      </w:r>
-      <w:r>
-        <w:rPr>
-          <w:sz w:val="28"/>
-          <w:szCs w:val="28"/>
-        </w:rPr>
-        <w:t>.</w:t>
       </w:r>
     </w:p>
     <w:p>
@@ -1746,19 +1443,8 @@
           <w:sz w:val="28"/>
           <w:szCs w:val="28"/>
         </w:rPr>
-        <w:t xml:space="preserve">SQL Server </w:t>
-      </w:r>
-      <w:proofErr w:type="spellStart"/>
-      <w:r>
-        <w:rPr>
-          <w:b/>
-          <w:bCs/>
-          <w:sz w:val="28"/>
-          <w:szCs w:val="28"/>
-        </w:rPr>
-        <w:t>Agent</w:t>
-      </w:r>
-      <w:proofErr w:type="spellEnd"/>
+        <w:t>SQL Server Agent</w:t>
+      </w:r>
       <w:r>
         <w:rPr>
           <w:sz w:val="28"/>
@@ -1773,39 +1459,8 @@
           <w:sz w:val="28"/>
           <w:szCs w:val="28"/>
         </w:rPr>
-        <w:t xml:space="preserve">SQL Server </w:t>
-      </w:r>
-      <w:proofErr w:type="spellStart"/>
-      <w:r>
-        <w:rPr>
-          <w:b/>
-          <w:bCs/>
-          <w:sz w:val="28"/>
-          <w:szCs w:val="28"/>
-        </w:rPr>
-        <w:t>Database</w:t>
-      </w:r>
-      <w:proofErr w:type="spellEnd"/>
-      <w:r>
-        <w:rPr>
-          <w:b/>
-          <w:bCs/>
-          <w:sz w:val="28"/>
-          <w:szCs w:val="28"/>
-        </w:rPr>
-        <w:t xml:space="preserve"> </w:t>
-      </w:r>
-      <w:proofErr w:type="spellStart"/>
-      <w:r>
-        <w:rPr>
-          <w:b/>
-          <w:bCs/>
-          <w:sz w:val="28"/>
-          <w:szCs w:val="28"/>
-        </w:rPr>
-        <w:t>Engine</w:t>
-      </w:r>
-      <w:proofErr w:type="spellEnd"/>
+        <w:t>SQL Server Database Engine</w:t>
+      </w:r>
       <w:r>
         <w:rPr>
           <w:sz w:val="28"/>
@@ -1829,7 +1484,6 @@
         </w:rPr>
         <w:t xml:space="preserve"> con las opciones por defecto. En la pestaña </w:t>
       </w:r>
-      <w:proofErr w:type="spellStart"/>
       <w:r>
         <w:rPr>
           <w:b/>
@@ -1839,7 +1493,6 @@
         </w:rPr>
         <w:t>Collation</w:t>
       </w:r>
-      <w:proofErr w:type="spellEnd"/>
       <w:r>
         <w:rPr>
           <w:sz w:val="28"/>
@@ -1913,13 +1566,6 @@
           <w:szCs w:val="28"/>
         </w:rPr>
         <w:t>Next</w:t>
-      </w:r>
-      <w:r>
-        <w:rPr>
-          <w:sz w:val="28"/>
-          <w:szCs w:val="28"/>
-        </w:rPr>
-        <w:t>.</w:t>
       </w:r>
     </w:p>
     <w:p>
@@ -1948,39 +1594,8 @@
           <w:sz w:val="28"/>
           <w:szCs w:val="28"/>
         </w:rPr>
-        <w:t xml:space="preserve">Windows </w:t>
-      </w:r>
-      <w:proofErr w:type="spellStart"/>
-      <w:r>
-        <w:rPr>
-          <w:b/>
-          <w:bCs/>
-          <w:sz w:val="28"/>
-          <w:szCs w:val="28"/>
-        </w:rPr>
-        <w:t>authentication</w:t>
-      </w:r>
-      <w:proofErr w:type="spellEnd"/>
-      <w:r>
-        <w:rPr>
-          <w:b/>
-          <w:bCs/>
-          <w:sz w:val="28"/>
-          <w:szCs w:val="28"/>
-        </w:rPr>
-        <w:t xml:space="preserve"> </w:t>
-      </w:r>
-      <w:proofErr w:type="spellStart"/>
-      <w:r>
-        <w:rPr>
-          <w:b/>
-          <w:bCs/>
-          <w:sz w:val="28"/>
-          <w:szCs w:val="28"/>
-        </w:rPr>
-        <w:t>mode</w:t>
-      </w:r>
-      <w:proofErr w:type="spellEnd"/>
+        <w:t>Windows authentication mode</w:t>
+      </w:r>
       <w:r>
         <w:rPr>
           <w:sz w:val="28"/>
@@ -1988,57 +1603,15 @@
         </w:rPr>
         <w:t xml:space="preserve"> y luego le damos a la opción </w:t>
       </w:r>
-      <w:proofErr w:type="spellStart"/>
-      <w:r>
-        <w:rPr>
-          <w:b/>
-          <w:bCs/>
-          <w:sz w:val="28"/>
-          <w:szCs w:val="28"/>
-        </w:rPr>
-        <w:t>Add</w:t>
-      </w:r>
-      <w:proofErr w:type="spellEnd"/>
-      <w:r>
-        <w:rPr>
-          <w:b/>
-          <w:bCs/>
-          <w:sz w:val="28"/>
-          <w:szCs w:val="28"/>
-        </w:rPr>
-        <w:t xml:space="preserve"> </w:t>
-      </w:r>
-      <w:proofErr w:type="spellStart"/>
-      <w:r>
-        <w:rPr>
-          <w:b/>
-          <w:bCs/>
-          <w:sz w:val="28"/>
-          <w:szCs w:val="28"/>
-        </w:rPr>
-        <w:t>Current</w:t>
-      </w:r>
-      <w:proofErr w:type="spellEnd"/>
-      <w:r>
-        <w:rPr>
-          <w:b/>
-          <w:bCs/>
-          <w:sz w:val="28"/>
-          <w:szCs w:val="28"/>
-        </w:rPr>
-        <w:t xml:space="preserve"> </w:t>
-      </w:r>
-      <w:proofErr w:type="spellStart"/>
-      <w:r>
-        <w:rPr>
-          <w:b/>
-          <w:bCs/>
-          <w:sz w:val="28"/>
-          <w:szCs w:val="28"/>
-        </w:rPr>
-        <w:t>User</w:t>
-      </w:r>
-      <w:proofErr w:type="spellEnd"/>
+      <w:r>
+        <w:rPr>
+          <w:b/>
+          <w:bCs/>
+          <w:sz w:val="28"/>
+          <w:szCs w:val="28"/>
+        </w:rPr>
+        <w:t>Add Current User</w:t>
+      </w:r>
       <w:r>
         <w:rPr>
           <w:sz w:val="28"/>
@@ -2054,13 +1627,6 @@
           <w:szCs w:val="28"/>
         </w:rPr>
         <w:t>Specify SQL Server administrators</w:t>
-      </w:r>
-      <w:r>
-        <w:rPr>
-          <w:sz w:val="28"/>
-          <w:szCs w:val="28"/>
-        </w:rPr>
-        <w:t>.</w:t>
       </w:r>
     </w:p>
     <w:p>
@@ -2346,7 +1912,6 @@
         <w:lastRenderedPageBreak/>
         <w:t xml:space="preserve">En la pestaña </w:t>
       </w:r>
-      <w:proofErr w:type="spellStart"/>
       <w:r>
         <w:rPr>
           <w:b/>
@@ -2356,7 +1921,6 @@
         </w:rPr>
         <w:t>TempDB</w:t>
       </w:r>
-      <w:proofErr w:type="spellEnd"/>
       <w:r>
         <w:rPr>
           <w:sz w:val="28"/>
@@ -2378,82 +1942,24 @@
           <w:lang w:val="en-US"/>
         </w:rPr>
       </w:pPr>
-      <w:proofErr w:type="spellStart"/>
-      <w:r>
-        <w:rPr>
-          <w:b/>
-          <w:bCs/>
-          <w:sz w:val="28"/>
-          <w:szCs w:val="28"/>
-          <w:lang w:val="en-US"/>
-        </w:rPr>
-        <w:t>TempDB</w:t>
-      </w:r>
-      <w:proofErr w:type="spellEnd"/>
-      <w:r>
-        <w:rPr>
-          <w:b/>
-          <w:bCs/>
-          <w:sz w:val="28"/>
-          <w:szCs w:val="28"/>
-          <w:lang w:val="en-US"/>
-        </w:rPr>
-        <w:t xml:space="preserve"> data files</w:t>
-      </w:r>
-      <w:r>
-        <w:rPr>
-          <w:sz w:val="28"/>
-          <w:szCs w:val="28"/>
-          <w:lang w:val="en-US"/>
-        </w:rPr>
-        <w:t xml:space="preserve">: </w:t>
-      </w:r>
-      <w:proofErr w:type="spellStart"/>
-      <w:r>
-        <w:rPr>
-          <w:sz w:val="28"/>
-          <w:szCs w:val="28"/>
-          <w:lang w:val="en-US"/>
-        </w:rPr>
-        <w:t>tempdb.mdf</w:t>
-      </w:r>
-      <w:proofErr w:type="spellEnd"/>
-      <w:r>
-        <w:rPr>
-          <w:sz w:val="28"/>
-          <w:szCs w:val="28"/>
-          <w:lang w:val="en-US"/>
-        </w:rPr>
-        <w:t>, tempdb_</w:t>
-      </w:r>
-      <w:proofErr w:type="spellStart"/>
-      <w:r>
-        <w:rPr>
-          <w:sz w:val="28"/>
-          <w:szCs w:val="28"/>
-          <w:lang w:val="en-US"/>
-        </w:rPr>
-        <w:t>mssql</w:t>
-      </w:r>
-      <w:proofErr w:type="spellEnd"/>
-      <w:r>
-        <w:rPr>
-          <w:sz w:val="28"/>
-          <w:szCs w:val="28"/>
-          <w:lang w:val="en-US"/>
-        </w:rPr>
-        <w:t>_#.</w:t>
-      </w:r>
-      <w:proofErr w:type="spellStart"/>
-      <w:r>
-        <w:rPr>
-          <w:sz w:val="28"/>
-          <w:szCs w:val="28"/>
-          <w:lang w:val="en-US"/>
-        </w:rPr>
-        <w:t>ndf</w:t>
-      </w:r>
-      <w:proofErr w:type="spellEnd"/>
+      <w:r>
+        <w:rPr>
+          <w:b/>
+          <w:bCs/>
+          <w:sz w:val="28"/>
+          <w:szCs w:val="28"/>
+          <w:lang w:val="en-US"/>
+        </w:rPr>
+        <w:t>TempDB data files</w:t>
+      </w:r>
+      <w:r>
+        <w:rPr>
+          <w:sz w:val="28"/>
+          <w:szCs w:val="28"/>
+          <w:lang w:val="en-US"/>
+        </w:rPr>
+        <w:t>: tempdb.mdf, tempdb_mssql_#.ndf</w:t>
+      </w:r>
     </w:p>
     <w:p>
       <w:pPr>
@@ -2564,27 +2070,15 @@
           <w:lang w:val="en-US"/>
         </w:rPr>
       </w:pPr>
-      <w:proofErr w:type="spellStart"/>
-      <w:r>
-        <w:rPr>
-          <w:b/>
-          <w:bCs/>
-          <w:sz w:val="28"/>
-          <w:szCs w:val="28"/>
-          <w:lang w:val="en-US"/>
-        </w:rPr>
-        <w:t>Autogrowth</w:t>
-      </w:r>
-      <w:proofErr w:type="spellEnd"/>
-      <w:r>
-        <w:rPr>
-          <w:b/>
-          <w:bCs/>
-          <w:sz w:val="28"/>
-          <w:szCs w:val="28"/>
-          <w:lang w:val="en-US"/>
-        </w:rPr>
-        <w:t xml:space="preserve"> (MB)</w:t>
+      <w:r>
+        <w:rPr>
+          <w:b/>
+          <w:bCs/>
+          <w:sz w:val="28"/>
+          <w:szCs w:val="28"/>
+          <w:lang w:val="en-US"/>
+        </w:rPr>
+        <w:t>Autogrowth (MB)</w:t>
       </w:r>
       <w:r>
         <w:rPr>
@@ -2616,29 +2110,7 @@
           <w:szCs w:val="28"/>
           <w:lang w:val="en-US"/>
         </w:rPr>
-        <w:t xml:space="preserve">Total </w:t>
-      </w:r>
-      <w:proofErr w:type="spellStart"/>
-      <w:r>
-        <w:rPr>
-          <w:b/>
-          <w:bCs/>
-          <w:sz w:val="28"/>
-          <w:szCs w:val="28"/>
-          <w:lang w:val="en-US"/>
-        </w:rPr>
-        <w:t>autogrowth</w:t>
-      </w:r>
-      <w:proofErr w:type="spellEnd"/>
-      <w:r>
-        <w:rPr>
-          <w:b/>
-          <w:bCs/>
-          <w:sz w:val="28"/>
-          <w:szCs w:val="28"/>
-          <w:lang w:val="en-US"/>
-        </w:rPr>
-        <w:t xml:space="preserve"> (MB)</w:t>
+        <w:t>Total autogrowth (MB)</w:t>
       </w:r>
       <w:r>
         <w:rPr>
@@ -2704,46 +2176,24 @@
           <w:lang w:val="en-US"/>
         </w:rPr>
       </w:pPr>
-      <w:proofErr w:type="spellStart"/>
-      <w:r>
-        <w:rPr>
-          <w:b/>
-          <w:bCs/>
-          <w:sz w:val="28"/>
-          <w:szCs w:val="28"/>
-          <w:lang w:val="en-US"/>
-        </w:rPr>
-        <w:t>TempDB</w:t>
-      </w:r>
-      <w:proofErr w:type="spellEnd"/>
-      <w:r>
-        <w:rPr>
-          <w:b/>
-          <w:bCs/>
-          <w:sz w:val="28"/>
-          <w:szCs w:val="28"/>
-          <w:lang w:val="en-US"/>
-        </w:rPr>
-        <w:t xml:space="preserve"> log file</w:t>
-      </w:r>
-      <w:r>
-        <w:rPr>
-          <w:sz w:val="28"/>
-          <w:szCs w:val="28"/>
-          <w:lang w:val="en-US"/>
-        </w:rPr>
-        <w:t xml:space="preserve">: </w:t>
-      </w:r>
-      <w:proofErr w:type="spellStart"/>
-      <w:r>
-        <w:rPr>
-          <w:sz w:val="28"/>
-          <w:szCs w:val="28"/>
-          <w:lang w:val="en-US"/>
-        </w:rPr>
-        <w:t>tempolog.ldf</w:t>
-      </w:r>
-      <w:proofErr w:type="spellEnd"/>
+      <w:r>
+        <w:rPr>
+          <w:b/>
+          <w:bCs/>
+          <w:sz w:val="28"/>
+          <w:szCs w:val="28"/>
+          <w:lang w:val="en-US"/>
+        </w:rPr>
+        <w:t>TempDB log file</w:t>
+      </w:r>
+      <w:r>
+        <w:rPr>
+          <w:sz w:val="28"/>
+          <w:szCs w:val="28"/>
+          <w:lang w:val="en-US"/>
+        </w:rPr>
+        <w:t>: tempolog.ldf</w:t>
+      </w:r>
     </w:p>
     <w:p>
       <w:pPr>
@@ -2790,27 +2240,15 @@
           <w:lang w:val="en-US"/>
         </w:rPr>
       </w:pPr>
-      <w:proofErr w:type="spellStart"/>
-      <w:r>
-        <w:rPr>
-          <w:b/>
-          <w:bCs/>
-          <w:sz w:val="28"/>
-          <w:szCs w:val="28"/>
-          <w:lang w:val="en-US"/>
-        </w:rPr>
-        <w:t>Autogrowth</w:t>
-      </w:r>
-      <w:proofErr w:type="spellEnd"/>
-      <w:r>
-        <w:rPr>
-          <w:b/>
-          <w:bCs/>
-          <w:sz w:val="28"/>
-          <w:szCs w:val="28"/>
-          <w:lang w:val="en-US"/>
-        </w:rPr>
-        <w:t xml:space="preserve"> (MB)</w:t>
+      <w:r>
+        <w:rPr>
+          <w:b/>
+          <w:bCs/>
+          <w:sz w:val="28"/>
+          <w:szCs w:val="28"/>
+          <w:lang w:val="en-US"/>
+        </w:rPr>
+        <w:t>Autogrowth (MB)</w:t>
       </w:r>
       <w:r>
         <w:rPr>
@@ -2891,7 +2329,6 @@
         </w:rPr>
         <w:t xml:space="preserve">En la pestaña </w:t>
       </w:r>
-      <w:proofErr w:type="spellStart"/>
       <w:r>
         <w:rPr>
           <w:b/>
@@ -2901,7 +2338,6 @@
         </w:rPr>
         <w:t>MaxDOP</w:t>
       </w:r>
-      <w:proofErr w:type="spellEnd"/>
       <w:r>
         <w:rPr>
           <w:sz w:val="28"/>
@@ -2909,105 +2345,14 @@
         </w:rPr>
         <w:t xml:space="preserve"> en el apartado </w:t>
       </w:r>
-      <w:proofErr w:type="spellStart"/>
-      <w:r>
-        <w:rPr>
-          <w:b/>
-          <w:bCs/>
-          <w:sz w:val="28"/>
-          <w:szCs w:val="28"/>
-        </w:rPr>
-        <w:t>Maximum</w:t>
-      </w:r>
-      <w:proofErr w:type="spellEnd"/>
-      <w:r>
-        <w:rPr>
-          <w:b/>
-          <w:bCs/>
-          <w:sz w:val="28"/>
-          <w:szCs w:val="28"/>
-        </w:rPr>
-        <w:t xml:space="preserve"> </w:t>
-      </w:r>
-      <w:proofErr w:type="spellStart"/>
-      <w:r>
-        <w:rPr>
-          <w:b/>
-          <w:bCs/>
-          <w:sz w:val="28"/>
-          <w:szCs w:val="28"/>
-        </w:rPr>
-        <w:t>degree</w:t>
-      </w:r>
-      <w:proofErr w:type="spellEnd"/>
-      <w:r>
-        <w:rPr>
-          <w:b/>
-          <w:bCs/>
-          <w:sz w:val="28"/>
-          <w:szCs w:val="28"/>
-        </w:rPr>
-        <w:t xml:space="preserve"> </w:t>
-      </w:r>
-      <w:proofErr w:type="spellStart"/>
-      <w:r>
-        <w:rPr>
-          <w:b/>
-          <w:bCs/>
-          <w:sz w:val="28"/>
-          <w:szCs w:val="28"/>
-        </w:rPr>
-        <w:t>of</w:t>
-      </w:r>
-      <w:proofErr w:type="spellEnd"/>
-      <w:r>
-        <w:rPr>
-          <w:b/>
-          <w:bCs/>
-          <w:sz w:val="28"/>
-          <w:szCs w:val="28"/>
-        </w:rPr>
-        <w:t xml:space="preserve"> </w:t>
-      </w:r>
-      <w:proofErr w:type="spellStart"/>
-      <w:r>
-        <w:rPr>
-          <w:b/>
-          <w:bCs/>
-          <w:sz w:val="28"/>
-          <w:szCs w:val="28"/>
-        </w:rPr>
-        <w:t>parallelism</w:t>
-      </w:r>
-      <w:proofErr w:type="spellEnd"/>
-      <w:r>
-        <w:rPr>
-          <w:b/>
-          <w:bCs/>
-          <w:sz w:val="28"/>
-          <w:szCs w:val="28"/>
-        </w:rPr>
-        <w:t xml:space="preserve"> (</w:t>
-      </w:r>
-      <w:proofErr w:type="spellStart"/>
-      <w:r>
-        <w:rPr>
-          <w:b/>
-          <w:bCs/>
-          <w:sz w:val="28"/>
-          <w:szCs w:val="28"/>
-        </w:rPr>
-        <w:t>MaxDOP</w:t>
-      </w:r>
-      <w:proofErr w:type="spellEnd"/>
-      <w:r>
-        <w:rPr>
-          <w:b/>
-          <w:bCs/>
-          <w:sz w:val="28"/>
-          <w:szCs w:val="28"/>
-        </w:rPr>
-        <w:t>)</w:t>
+      <w:r>
+        <w:rPr>
+          <w:b/>
+          <w:bCs/>
+          <w:sz w:val="28"/>
+          <w:szCs w:val="28"/>
+        </w:rPr>
+        <w:t>Maximum degree of parallelism (MaxDOP)</w:t>
       </w:r>
       <w:r>
         <w:rPr>
@@ -3036,7 +2381,6 @@
         </w:rPr>
         <w:t xml:space="preserve">En la pestaña </w:t>
       </w:r>
-      <w:proofErr w:type="spellStart"/>
       <w:r>
         <w:rPr>
           <w:b/>
@@ -3046,7 +2390,6 @@
         </w:rPr>
         <w:t>Memory</w:t>
       </w:r>
-      <w:proofErr w:type="spellEnd"/>
       <w:r>
         <w:rPr>
           <w:sz w:val="28"/>
@@ -3068,7 +2411,6 @@
         </w:rPr>
         <w:t xml:space="preserve"> </w:t>
       </w:r>
-      <w:proofErr w:type="spellStart"/>
       <w:r>
         <w:rPr>
           <w:sz w:val="28"/>
@@ -3077,7 +2419,6 @@
         </w:rPr>
         <w:t>Recommended</w:t>
       </w:r>
-      <w:proofErr w:type="spellEnd"/>
       <w:r>
         <w:rPr>
           <w:sz w:val="28"/>
@@ -3163,34 +2504,14 @@
           <w:lang w:val="en-US"/>
         </w:rPr>
       </w:pPr>
-      <w:proofErr w:type="spellStart"/>
-      <w:r>
-        <w:rPr>
-          <w:sz w:val="28"/>
-          <w:szCs w:val="28"/>
-          <w:lang w:val="en-US"/>
-        </w:rPr>
-        <w:t>Tildamos</w:t>
-      </w:r>
-      <w:proofErr w:type="spellEnd"/>
-      <w:r>
-        <w:rPr>
-          <w:sz w:val="28"/>
-          <w:szCs w:val="28"/>
-          <w:lang w:val="en-US"/>
-        </w:rPr>
-        <w:t xml:space="preserve"> la </w:t>
-      </w:r>
-      <w:proofErr w:type="spellStart"/>
-      <w:r>
-        <w:rPr>
-          <w:sz w:val="28"/>
-          <w:szCs w:val="28"/>
-          <w:lang w:val="en-US"/>
-        </w:rPr>
-        <w:t>opción</w:t>
-      </w:r>
-      <w:proofErr w:type="spellEnd"/>
+      <w:r>
+        <w:rPr>
+          <w:sz w:val="28"/>
+          <w:szCs w:val="28"/>
+          <w:lang w:val="en-US"/>
+        </w:rPr>
+        <w:t>Tildamos la opción</w:t>
+      </w:r>
       <w:r>
         <w:rPr>
           <w:sz w:val="28"/>
@@ -3277,20 +2598,8 @@
           <w:szCs w:val="28"/>
           <w:lang w:val="en-US"/>
         </w:rPr>
-        <w:t xml:space="preserve">Enable FILESTREAM for Transact-SQL </w:t>
-      </w:r>
-      <w:proofErr w:type="gramStart"/>
-      <w:r>
-        <w:rPr>
-          <w:i/>
-          <w:iCs/>
-          <w:sz w:val="28"/>
-          <w:szCs w:val="28"/>
-          <w:lang w:val="en-US"/>
-        </w:rPr>
-        <w:t>access</w:t>
-      </w:r>
-      <w:proofErr w:type="gramEnd"/>
+        <w:t>Enable FILESTREAM for Transact-SQL access</w:t>
+      </w:r>
     </w:p>
     <w:p>
       <w:pPr>
@@ -3315,20 +2624,8 @@
           <w:szCs w:val="28"/>
           <w:lang w:val="en-US"/>
         </w:rPr>
-        <w:t xml:space="preserve">Enable FILESTREAM for file I/O </w:t>
-      </w:r>
-      <w:proofErr w:type="gramStart"/>
-      <w:r>
-        <w:rPr>
-          <w:i/>
-          <w:iCs/>
-          <w:sz w:val="28"/>
-          <w:szCs w:val="28"/>
-          <w:lang w:val="en-US"/>
-        </w:rPr>
-        <w:t>access</w:t>
-      </w:r>
-      <w:proofErr w:type="gramEnd"/>
+        <w:t>Enable FILESTREAM for file I/O access</w:t>
+      </w:r>
     </w:p>
     <w:p>
       <w:pPr>
@@ -3379,34 +2676,151 @@
           <w:szCs w:val="28"/>
           <w:lang w:val="en-US"/>
         </w:rPr>
-        <w:t xml:space="preserve">Allow remote clients access to FILESTREAM </w:t>
-      </w:r>
-      <w:proofErr w:type="gramStart"/>
+        <w:t>Allow remote clients access to FILESTREAM data</w:t>
+      </w:r>
+    </w:p>
+    <w:p>
+      <w:pPr>
+        <w:rPr>
+          <w:sz w:val="28"/>
+          <w:szCs w:val="28"/>
+        </w:rPr>
+      </w:pPr>
+      <w:r>
+        <w:rPr>
+          <w:sz w:val="28"/>
+          <w:szCs w:val="28"/>
+        </w:rPr>
+        <w:t>Por último</w:t>
+      </w:r>
+      <w:r>
+        <w:rPr>
+          <w:sz w:val="28"/>
+          <w:szCs w:val="28"/>
+        </w:rPr>
+        <w:t xml:space="preserve">, le damos al </w:t>
+      </w:r>
+      <w:r>
+        <w:rPr>
+          <w:sz w:val="28"/>
+          <w:szCs w:val="28"/>
+        </w:rPr>
+        <w:t>botón</w:t>
+      </w:r>
+      <w:r>
+        <w:rPr>
+          <w:sz w:val="28"/>
+          <w:szCs w:val="28"/>
+        </w:rPr>
+        <w:t xml:space="preserve"> </w:t>
+      </w:r>
+      <w:r>
+        <w:rPr>
+          <w:b/>
+          <w:bCs/>
+          <w:sz w:val="28"/>
+          <w:szCs w:val="28"/>
+        </w:rPr>
+        <w:t>Next</w:t>
+      </w:r>
+      <w:r>
+        <w:rPr>
+          <w:sz w:val="28"/>
+          <w:szCs w:val="28"/>
+        </w:rPr>
+        <w:t>.</w:t>
+      </w:r>
+    </w:p>
+    <w:p>
+      <w:pPr>
+        <w:rPr>
+          <w:sz w:val="28"/>
+          <w:szCs w:val="28"/>
+        </w:rPr>
+      </w:pPr>
+      <w:r>
+        <w:rPr>
+          <w:sz w:val="28"/>
+          <w:szCs w:val="28"/>
+        </w:rPr>
+        <w:br w:type="page"/>
+      </w:r>
+    </w:p>
+    <w:p>
+      <w:pPr>
+        <w:rPr>
+          <w:sz w:val="28"/>
+          <w:szCs w:val="28"/>
+        </w:rPr>
+      </w:pPr>
+      <w:r>
+        <w:rPr>
+          <w:sz w:val="28"/>
+          <w:szCs w:val="28"/>
+        </w:rPr>
+        <w:lastRenderedPageBreak/>
+        <w:t xml:space="preserve">La siguiente pantalla nos presenta un resumen de </w:t>
+      </w:r>
+      <w:r>
+        <w:rPr>
+          <w:sz w:val="28"/>
+          <w:szCs w:val="28"/>
+        </w:rPr>
+        <w:t>todas las pantallas</w:t>
+      </w:r>
+      <w:r>
+        <w:rPr>
+          <w:sz w:val="28"/>
+          <w:szCs w:val="28"/>
+        </w:rPr>
+        <w:t xml:space="preserve"> que configuramos previamente. Verificar que esté todo en orden y que </w:t>
+      </w:r>
+      <w:r>
+        <w:rPr>
+          <w:b/>
+          <w:bCs/>
+          <w:sz w:val="28"/>
+          <w:szCs w:val="28"/>
+        </w:rPr>
+        <w:t>Configuration file path</w:t>
+      </w:r>
+      <w:r>
+        <w:rPr>
+          <w:sz w:val="28"/>
+          <w:szCs w:val="28"/>
+        </w:rPr>
+        <w:t xml:space="preserve"> sea: </w:t>
+      </w:r>
       <w:r>
         <w:rPr>
           <w:i/>
           <w:iCs/>
           <w:sz w:val="28"/>
           <w:szCs w:val="28"/>
-          <w:lang w:val="en-US"/>
-        </w:rPr>
-        <w:t>data</w:t>
-      </w:r>
-      <w:proofErr w:type="gramEnd"/>
-    </w:p>
-    <w:p>
-      <w:pPr>
-        <w:rPr>
-          <w:sz w:val="28"/>
-          <w:szCs w:val="28"/>
-        </w:rPr>
-      </w:pPr>
-      <w:r>
-        <w:rPr>
-          <w:sz w:val="28"/>
-          <w:szCs w:val="28"/>
-        </w:rPr>
-        <w:t>Por último</w:t>
+        </w:rPr>
+        <w:t>C:\Program Files\Microsoft SQL Server\160\Setup Bootstrap\Log\20231008_194912\ConfigurationFile.ini</w:t>
+      </w:r>
+    </w:p>
+    <w:p>
+      <w:pPr>
+        <w:rPr>
+          <w:sz w:val="28"/>
+          <w:szCs w:val="28"/>
+        </w:rPr>
+      </w:pPr>
+      <w:r>
+        <w:rPr>
+          <w:sz w:val="28"/>
+          <w:szCs w:val="28"/>
+        </w:rPr>
+        <w:t xml:space="preserve">Ahora </w:t>
+      </w:r>
+      <w:r>
+        <w:rPr>
+          <w:sz w:val="28"/>
+          <w:szCs w:val="28"/>
+        </w:rPr>
+        <w:t>sí</w:t>
       </w:r>
       <w:r>
         <w:rPr>
@@ -3436,181 +2850,8 @@
           <w:sz w:val="28"/>
           <w:szCs w:val="28"/>
         </w:rPr>
-        <w:t>Next</w:t>
-      </w:r>
-      <w:r>
-        <w:rPr>
-          <w:sz w:val="28"/>
-          <w:szCs w:val="28"/>
-        </w:rPr>
-        <w:t>.</w:t>
-      </w:r>
-    </w:p>
-    <w:p>
-      <w:pPr>
-        <w:rPr>
-          <w:sz w:val="28"/>
-          <w:szCs w:val="28"/>
-        </w:rPr>
-      </w:pPr>
-      <w:r>
-        <w:rPr>
-          <w:sz w:val="28"/>
-          <w:szCs w:val="28"/>
-        </w:rPr>
-        <w:br w:type="page"/>
-      </w:r>
-    </w:p>
-    <w:p>
-      <w:pPr>
-        <w:rPr>
-          <w:sz w:val="28"/>
-          <w:szCs w:val="28"/>
-        </w:rPr>
-      </w:pPr>
-      <w:r>
-        <w:rPr>
-          <w:sz w:val="28"/>
-          <w:szCs w:val="28"/>
-        </w:rPr>
-        <w:lastRenderedPageBreak/>
-        <w:t xml:space="preserve">La siguiente pantalla nos presenta un resumen de </w:t>
-      </w:r>
-      <w:r>
-        <w:rPr>
-          <w:sz w:val="28"/>
-          <w:szCs w:val="28"/>
-        </w:rPr>
-        <w:t>todas las pantallas</w:t>
-      </w:r>
-      <w:r>
-        <w:rPr>
-          <w:sz w:val="28"/>
-          <w:szCs w:val="28"/>
-        </w:rPr>
-        <w:t xml:space="preserve"> que configuramos previamente. Verificar que esté todo en orden y que </w:t>
-      </w:r>
-      <w:proofErr w:type="spellStart"/>
-      <w:r>
-        <w:rPr>
-          <w:b/>
-          <w:bCs/>
-          <w:sz w:val="28"/>
-          <w:szCs w:val="28"/>
-        </w:rPr>
-        <w:t>Configuration</w:t>
-      </w:r>
-      <w:proofErr w:type="spellEnd"/>
-      <w:r>
-        <w:rPr>
-          <w:b/>
-          <w:bCs/>
-          <w:sz w:val="28"/>
-          <w:szCs w:val="28"/>
-        </w:rPr>
-        <w:t xml:space="preserve"> file </w:t>
-      </w:r>
-      <w:proofErr w:type="spellStart"/>
-      <w:r>
-        <w:rPr>
-          <w:b/>
-          <w:bCs/>
-          <w:sz w:val="28"/>
-          <w:szCs w:val="28"/>
-        </w:rPr>
-        <w:t>path</w:t>
-      </w:r>
-      <w:proofErr w:type="spellEnd"/>
-      <w:r>
-        <w:rPr>
-          <w:sz w:val="28"/>
-          <w:szCs w:val="28"/>
-        </w:rPr>
-        <w:t xml:space="preserve"> sea: </w:t>
-      </w:r>
-      <w:r>
-        <w:rPr>
-          <w:i/>
-          <w:iCs/>
-          <w:sz w:val="28"/>
-          <w:szCs w:val="28"/>
-        </w:rPr>
-        <w:t>C:\Program Files\Microsoft SQL Server\160\</w:t>
-      </w:r>
-      <w:proofErr w:type="spellStart"/>
-      <w:r>
-        <w:rPr>
-          <w:i/>
-          <w:iCs/>
-          <w:sz w:val="28"/>
-          <w:szCs w:val="28"/>
-        </w:rPr>
-        <w:t>Setup</w:t>
-      </w:r>
-      <w:proofErr w:type="spellEnd"/>
-      <w:r>
-        <w:rPr>
-          <w:i/>
-          <w:iCs/>
-          <w:sz w:val="28"/>
-          <w:szCs w:val="28"/>
-        </w:rPr>
-        <w:t xml:space="preserve"> Bootstrap\Log\20231008_194912\ConfigurationFile.ini</w:t>
-      </w:r>
-    </w:p>
-    <w:p>
-      <w:pPr>
-        <w:rPr>
-          <w:sz w:val="28"/>
-          <w:szCs w:val="28"/>
-        </w:rPr>
-      </w:pPr>
-      <w:r>
-        <w:rPr>
-          <w:sz w:val="28"/>
-          <w:szCs w:val="28"/>
-        </w:rPr>
-        <w:t xml:space="preserve">Ahora </w:t>
-      </w:r>
-      <w:r>
-        <w:rPr>
-          <w:sz w:val="28"/>
-          <w:szCs w:val="28"/>
-        </w:rPr>
-        <w:t>sí</w:t>
-      </w:r>
-      <w:r>
-        <w:rPr>
-          <w:sz w:val="28"/>
-          <w:szCs w:val="28"/>
-        </w:rPr>
-        <w:t xml:space="preserve">, le damos al </w:t>
-      </w:r>
-      <w:r>
-        <w:rPr>
-          <w:sz w:val="28"/>
-          <w:szCs w:val="28"/>
-        </w:rPr>
-        <w:t>botón</w:t>
-      </w:r>
-      <w:r>
-        <w:rPr>
-          <w:sz w:val="28"/>
-          <w:szCs w:val="28"/>
-        </w:rPr>
-        <w:t xml:space="preserve"> </w:t>
-      </w:r>
-      <w:proofErr w:type="spellStart"/>
-      <w:r>
-        <w:rPr>
-          <w:b/>
-          <w:bCs/>
-          <w:sz w:val="28"/>
-          <w:szCs w:val="28"/>
-        </w:rPr>
         <w:t>Install</w:t>
       </w:r>
-      <w:proofErr w:type="spellEnd"/>
       <w:r>
         <w:rPr>
           <w:sz w:val="28"/>
@@ -3726,7 +2967,6 @@
           <w:szCs w:val="28"/>
         </w:rPr>
       </w:pPr>
-      <w:proofErr w:type="spellStart"/>
       <w:r>
         <w:rPr>
           <w:i/>
@@ -3734,67 +2974,37 @@
           <w:sz w:val="28"/>
           <w:szCs w:val="28"/>
         </w:rPr>
-        <w:t>Setup</w:t>
-      </w:r>
-      <w:proofErr w:type="spellEnd"/>
-      <w:r>
-        <w:rPr>
-          <w:i/>
-          <w:iCs/>
+        <w:t>Setup Support Files</w:t>
+      </w:r>
+    </w:p>
+    <w:p>
+      <w:pPr>
+        <w:rPr>
+          <w:sz w:val="28"/>
+          <w:szCs w:val="28"/>
+        </w:rPr>
+      </w:pPr>
+      <w:r>
+        <w:rPr>
+          <w:sz w:val="28"/>
+          <w:szCs w:val="28"/>
+        </w:rPr>
+        <w:t>Para finalizar, le damos a</w:t>
+      </w:r>
+      <w:r>
+        <w:rPr>
+          <w:sz w:val="28"/>
+          <w:szCs w:val="28"/>
+        </w:rPr>
+        <w:t>l botón</w:t>
+      </w:r>
+      <w:r>
+        <w:rPr>
           <w:sz w:val="28"/>
           <w:szCs w:val="28"/>
         </w:rPr>
         <w:t xml:space="preserve"> </w:t>
       </w:r>
-      <w:proofErr w:type="spellStart"/>
-      <w:r>
-        <w:rPr>
-          <w:i/>
-          <w:iCs/>
-          <w:sz w:val="28"/>
-          <w:szCs w:val="28"/>
-        </w:rPr>
-        <w:t>Support</w:t>
-      </w:r>
-      <w:proofErr w:type="spellEnd"/>
-      <w:r>
-        <w:rPr>
-          <w:i/>
-          <w:iCs/>
-          <w:sz w:val="28"/>
-          <w:szCs w:val="28"/>
-        </w:rPr>
-        <w:t xml:space="preserve"> Files</w:t>
-      </w:r>
-    </w:p>
-    <w:p>
-      <w:pPr>
-        <w:rPr>
-          <w:sz w:val="28"/>
-          <w:szCs w:val="28"/>
-        </w:rPr>
-      </w:pPr>
-      <w:r>
-        <w:rPr>
-          <w:sz w:val="28"/>
-          <w:szCs w:val="28"/>
-        </w:rPr>
-        <w:t>Para finalizar, le damos a</w:t>
-      </w:r>
-      <w:r>
-        <w:rPr>
-          <w:sz w:val="28"/>
-          <w:szCs w:val="28"/>
-        </w:rPr>
-        <w:t>l botón</w:t>
-      </w:r>
-      <w:r>
-        <w:rPr>
-          <w:sz w:val="28"/>
-          <w:szCs w:val="28"/>
-        </w:rPr>
-        <w:t xml:space="preserve"> </w:t>
-      </w:r>
       <w:r>
         <w:rPr>
           <w:b/>
@@ -3841,27 +3051,7 @@
           <w:sz w:val="28"/>
           <w:szCs w:val="28"/>
         </w:rPr>
-        <w:t xml:space="preserve">SQL Server </w:t>
-      </w:r>
-      <w:proofErr w:type="spellStart"/>
-      <w:r>
-        <w:rPr>
-          <w:b/>
-          <w:bCs/>
-          <w:sz w:val="28"/>
-          <w:szCs w:val="28"/>
-        </w:rPr>
-        <w:t>Managment</w:t>
-      </w:r>
-      <w:proofErr w:type="spellEnd"/>
-      <w:r>
-        <w:rPr>
-          <w:b/>
-          <w:bCs/>
-          <w:sz w:val="28"/>
-          <w:szCs w:val="28"/>
-        </w:rPr>
-        <w:t xml:space="preserve"> Studio</w:t>
+        <w:t>SQL Server Managment Studio</w:t>
       </w:r>
       <w:r>
         <w:rPr>
@@ -3914,27 +3104,7 @@
           <w:sz w:val="28"/>
           <w:szCs w:val="28"/>
         </w:rPr>
-        <w:t xml:space="preserve">Descarga gratuita de SQL Server </w:t>
-      </w:r>
-      <w:proofErr w:type="spellStart"/>
-      <w:r>
-        <w:rPr>
-          <w:i/>
-          <w:iCs/>
-          <w:sz w:val="28"/>
-          <w:szCs w:val="28"/>
-        </w:rPr>
-        <w:t>Managment</w:t>
-      </w:r>
-      <w:proofErr w:type="spellEnd"/>
-      <w:r>
-        <w:rPr>
-          <w:i/>
-          <w:iCs/>
-          <w:sz w:val="28"/>
-          <w:szCs w:val="28"/>
-        </w:rPr>
-        <w:t xml:space="preserve"> Studio (SSMS) 19.1</w:t>
+        <w:t>Descarga gratuita de SQL Server Managment Studio (SSMS) 19.1</w:t>
       </w:r>
       <w:r>
         <w:rPr>
@@ -3955,7 +3125,7 @@
           <w:sz w:val="28"/>
           <w:szCs w:val="28"/>
         </w:rPr>
-        <w:t xml:space="preserve"> que aparezca en la página puede llegar a cambiar en un futuro) y procedemos a descargar el instalador.</w:t>
+        <w:t xml:space="preserve"> que aparezca en la página puede llegar a cambiar en un futuro) y procedemos a descargar el instalador</w:t>
       </w:r>
     </w:p>
     <w:p>
@@ -4012,27 +3182,7 @@
           <w:sz w:val="28"/>
           <w:szCs w:val="28"/>
         </w:rPr>
-        <w:t xml:space="preserve">SQL Server </w:t>
-      </w:r>
-      <w:proofErr w:type="spellStart"/>
-      <w:r>
-        <w:rPr>
-          <w:b/>
-          <w:bCs/>
-          <w:sz w:val="28"/>
-          <w:szCs w:val="28"/>
-        </w:rPr>
-        <w:t>Managment</w:t>
-      </w:r>
-      <w:proofErr w:type="spellEnd"/>
-      <w:r>
-        <w:rPr>
-          <w:b/>
-          <w:bCs/>
-          <w:sz w:val="28"/>
-          <w:szCs w:val="28"/>
-        </w:rPr>
-        <w:t xml:space="preserve"> Studio</w:t>
+        <w:t>SQL Server Managment Studio</w:t>
       </w:r>
       <w:r>
         <w:rPr>
@@ -4071,7 +3221,6 @@
         </w:rPr>
         <w:t xml:space="preserve"> </w:t>
       </w:r>
-      <w:proofErr w:type="spellStart"/>
       <w:r>
         <w:rPr>
           <w:b/>
@@ -4080,14 +3229,6 @@
           <w:szCs w:val="28"/>
         </w:rPr>
         <w:t>Install</w:t>
-      </w:r>
-      <w:proofErr w:type="spellEnd"/>
-      <w:r>
-        <w:rPr>
-          <w:sz w:val="28"/>
-          <w:szCs w:val="28"/>
-        </w:rPr>
-        <w:t>.</w:t>
       </w:r>
     </w:p>
     <w:p>
@@ -4132,13 +3273,6 @@
         </w:rPr>
         <w:t>Close</w:t>
       </w:r>
-      <w:r>
-        <w:rPr>
-          <w:sz w:val="28"/>
-          <w:szCs w:val="28"/>
-        </w:rPr>
-        <w:t>.</w:t>
-      </w:r>
     </w:p>
     <w:p>
       <w:pPr>
@@ -4161,27 +3295,7 @@
           <w:sz w:val="28"/>
           <w:szCs w:val="28"/>
         </w:rPr>
-        <w:t xml:space="preserve">Microsoft SQL Server </w:t>
-      </w:r>
-      <w:proofErr w:type="spellStart"/>
-      <w:r>
-        <w:rPr>
-          <w:b/>
-          <w:bCs/>
-          <w:sz w:val="28"/>
-          <w:szCs w:val="28"/>
-        </w:rPr>
-        <w:t>Managment</w:t>
-      </w:r>
-      <w:proofErr w:type="spellEnd"/>
-      <w:r>
-        <w:rPr>
-          <w:b/>
-          <w:bCs/>
-          <w:sz w:val="28"/>
-          <w:szCs w:val="28"/>
-        </w:rPr>
-        <w:t xml:space="preserve"> Studio</w:t>
+        <w:t>Microsoft SQL Server Managment Studio</w:t>
       </w:r>
       <w:r>
         <w:rPr>
@@ -4244,19 +3358,8 @@
           <w:sz w:val="28"/>
           <w:szCs w:val="28"/>
         </w:rPr>
-        <w:t xml:space="preserve">Server </w:t>
-      </w:r>
-      <w:proofErr w:type="spellStart"/>
-      <w:r>
-        <w:rPr>
-          <w:b/>
-          <w:bCs/>
-          <w:sz w:val="28"/>
-          <w:szCs w:val="28"/>
-        </w:rPr>
-        <w:t>name</w:t>
-      </w:r>
-      <w:proofErr w:type="spellEnd"/>
+        <w:t>Server name</w:t>
+      </w:r>
       <w:r>
         <w:rPr>
           <w:sz w:val="28"/>

</xml_diff>

<commit_message>
Se agrega el nombre del grupo e integrantes en la portada
</commit_message>
<xml_diff>
--- a/TP Integrador/Como_Instalar_SSMS.docx
+++ b/TP Integrador/Como_Instalar_SSMS.docx
@@ -16,16 +16,16 @@
         <mc:AlternateContent>
           <mc:Choice Requires="wps">
             <w:drawing>
-              <wp:anchor distT="0" distB="0" distL="114300" distR="114300" simplePos="0" relativeHeight="251659264" behindDoc="0" locked="0" layoutInCell="1" allowOverlap="1" wp14:anchorId="5453026E" wp14:editId="6C8E3AD0">
+              <wp:anchor distT="0" distB="0" distL="114300" distR="114300" simplePos="0" relativeHeight="251659264" behindDoc="0" locked="0" layoutInCell="1" allowOverlap="1" wp14:anchorId="5453026E" wp14:editId="3057C4BC">
                 <wp:simplePos x="0" y="0"/>
                 <wp:positionH relativeFrom="margin">
                   <wp:align>left</wp:align>
                 </wp:positionH>
                 <wp:positionV relativeFrom="paragraph">
-                  <wp:posOffset>-1298</wp:posOffset>
+                  <wp:posOffset>-182245</wp:posOffset>
                 </wp:positionV>
-                <wp:extent cx="5335326" cy="5812404"/>
-                <wp:effectExtent l="0" t="0" r="0" b="0"/>
+                <wp:extent cx="5335326" cy="1609725"/>
+                <wp:effectExtent l="0" t="0" r="0" b="9525"/>
                 <wp:wrapNone/>
                 <wp:docPr id="195427933" name="Text Box 1"/>
                 <wp:cNvGraphicFramePr/>
@@ -36,7 +36,7 @@
                       <wps:spPr>
                         <a:xfrm>
                           <a:off x="0" y="0"/>
-                          <a:ext cx="5335326" cy="5812404"/>
+                          <a:ext cx="5335326" cy="1609725"/>
                         </a:xfrm>
                         <a:prstGeom prst="rect">
                           <a:avLst/>
@@ -48,90 +48,6 @@
                       </wps:spPr>
                       <wps:txbx>
                         <w:txbxContent>
-                          <w:p>
-                            <w:pPr>
-                              <w:jc w:val="center"/>
-                              <w:rPr>
-                                <w:color w:val="4472C4" w:themeColor="accent1"/>
-                                <w:sz w:val="72"/>
-                                <w:szCs w:val="72"/>
-                                <w:lang w:val="es-ES"/>
-                                <w14:shadow w14:blurRad="38100" w14:dist="25400" w14:dir="5400000" w14:sx="100000" w14:sy="100000" w14:kx="0" w14:ky="0" w14:algn="ctr">
-                                  <w14:srgbClr w14:val="6E747A">
-                                    <w14:alpha w14:val="57000"/>
-                                  </w14:srgbClr>
-                                </w14:shadow>
-                                <w14:textOutline w14:w="0" w14:cap="flat" w14:cmpd="sng" w14:algn="ctr">
-                                  <w14:noFill/>
-                                  <w14:prstDash w14:val="solid"/>
-                                  <w14:round/>
-                                </w14:textOutline>
-                              </w:rPr>
-                            </w:pPr>
-                          </w:p>
-                          <w:p>
-                            <w:pPr>
-                              <w:jc w:val="center"/>
-                              <w:rPr>
-                                <w:color w:val="4472C4" w:themeColor="accent1"/>
-                                <w:sz w:val="72"/>
-                                <w:szCs w:val="72"/>
-                                <w:lang w:val="es-ES"/>
-                                <w14:shadow w14:blurRad="38100" w14:dist="25400" w14:dir="5400000" w14:sx="100000" w14:sy="100000" w14:kx="0" w14:ky="0" w14:algn="ctr">
-                                  <w14:srgbClr w14:val="6E747A">
-                                    <w14:alpha w14:val="57000"/>
-                                  </w14:srgbClr>
-                                </w14:shadow>
-                                <w14:textOutline w14:w="0" w14:cap="flat" w14:cmpd="sng" w14:algn="ctr">
-                                  <w14:noFill/>
-                                  <w14:prstDash w14:val="solid"/>
-                                  <w14:round/>
-                                </w14:textOutline>
-                              </w:rPr>
-                            </w:pPr>
-                          </w:p>
-                          <w:p>
-                            <w:pPr>
-                              <w:jc w:val="center"/>
-                              <w:rPr>
-                                <w:color w:val="4472C4" w:themeColor="accent1"/>
-                                <w:sz w:val="72"/>
-                                <w:szCs w:val="72"/>
-                                <w:lang w:val="es-ES"/>
-                                <w14:shadow w14:blurRad="38100" w14:dist="25400" w14:dir="5400000" w14:sx="100000" w14:sy="100000" w14:kx="0" w14:ky="0" w14:algn="ctr">
-                                  <w14:srgbClr w14:val="6E747A">
-                                    <w14:alpha w14:val="57000"/>
-                                  </w14:srgbClr>
-                                </w14:shadow>
-                                <w14:textOutline w14:w="0" w14:cap="flat" w14:cmpd="sng" w14:algn="ctr">
-                                  <w14:noFill/>
-                                  <w14:prstDash w14:val="solid"/>
-                                  <w14:round/>
-                                </w14:textOutline>
-                              </w:rPr>
-                            </w:pPr>
-                          </w:p>
-                          <w:p>
-                            <w:pPr>
-                              <w:jc w:val="center"/>
-                              <w:rPr>
-                                <w:color w:val="4472C4" w:themeColor="accent1"/>
-                                <w:sz w:val="72"/>
-                                <w:szCs w:val="72"/>
-                                <w:lang w:val="es-ES"/>
-                                <w14:shadow w14:blurRad="38100" w14:dist="25400" w14:dir="5400000" w14:sx="100000" w14:sy="100000" w14:kx="0" w14:ky="0" w14:algn="ctr">
-                                  <w14:srgbClr w14:val="6E747A">
-                                    <w14:alpha w14:val="57000"/>
-                                  </w14:srgbClr>
-                                </w14:shadow>
-                                <w14:textOutline w14:w="0" w14:cap="flat" w14:cmpd="sng" w14:algn="ctr">
-                                  <w14:noFill/>
-                                  <w14:prstDash w14:val="solid"/>
-                                  <w14:round/>
-                                </w14:textOutline>
-                              </w:rPr>
-                            </w:pPr>
-                          </w:p>
                           <w:p>
                             <w:pPr>
                               <w:jc w:val="center"/>
@@ -210,6 +126,188 @@
                               <w:t>ment Studio</w:t>
                             </w:r>
                           </w:p>
+                          <w:p>
+                            <w:pPr>
+                              <w:jc w:val="center"/>
+                              <w:rPr>
+                                <w:color w:val="4472C4" w:themeColor="accent1"/>
+                                <w:sz w:val="72"/>
+                                <w:szCs w:val="72"/>
+                                <w:lang w:val="en-US"/>
+                                <w14:shadow w14:blurRad="38100" w14:dist="25400" w14:dir="5400000" w14:sx="100000" w14:sy="100000" w14:kx="0" w14:ky="0" w14:algn="ctr">
+                                  <w14:srgbClr w14:val="6E747A">
+                                    <w14:alpha w14:val="57000"/>
+                                  </w14:srgbClr>
+                                </w14:shadow>
+                                <w14:textOutline w14:w="0" w14:cap="flat" w14:cmpd="sng" w14:algn="ctr">
+                                  <w14:noFill/>
+                                  <w14:prstDash w14:val="solid"/>
+                                  <w14:round/>
+                                </w14:textOutline>
+                              </w:rPr>
+                            </w:pPr>
+                          </w:p>
+                          <w:p>
+                            <w:pPr>
+                              <w:jc w:val="center"/>
+                              <w:rPr>
+                                <w:color w:val="4472C4" w:themeColor="accent1"/>
+                                <w:sz w:val="72"/>
+                                <w:szCs w:val="72"/>
+                                <w:lang w:val="en-US"/>
+                                <w14:shadow w14:blurRad="38100" w14:dist="25400" w14:dir="5400000" w14:sx="100000" w14:sy="100000" w14:kx="0" w14:ky="0" w14:algn="ctr">
+                                  <w14:srgbClr w14:val="6E747A">
+                                    <w14:alpha w14:val="57000"/>
+                                  </w14:srgbClr>
+                                </w14:shadow>
+                                <w14:textOutline w14:w="0" w14:cap="flat" w14:cmpd="sng" w14:algn="ctr">
+                                  <w14:noFill/>
+                                  <w14:prstDash w14:val="solid"/>
+                                  <w14:round/>
+                                </w14:textOutline>
+                              </w:rPr>
+                            </w:pPr>
+                          </w:p>
+                          <w:p>
+                            <w:pPr>
+                              <w:rPr>
+                                <w:color w:val="000000" w:themeColor="text1"/>
+                                <w:sz w:val="32"/>
+                                <w:szCs w:val="32"/>
+                                <w:lang w:val="en-US"/>
+                                <w14:shadow w14:blurRad="38100" w14:dist="25400" w14:dir="5400000" w14:sx="100000" w14:sy="100000" w14:kx="0" w14:ky="0" w14:algn="ctr">
+                                  <w14:srgbClr w14:val="6E747A">
+                                    <w14:alpha w14:val="57000"/>
+                                  </w14:srgbClr>
+                                </w14:shadow>
+                                <w14:textOutline w14:w="0" w14:cap="flat" w14:cmpd="sng" w14:algn="ctr">
+                                  <w14:noFill/>
+                                  <w14:prstDash w14:val="solid"/>
+                                  <w14:round/>
+                                </w14:textOutline>
+                              </w:rPr>
+                            </w:pPr>
+                          </w:p>
+                          <w:p>
+                            <w:pPr>
+                              <w:rPr>
+                                <w:color w:val="000000" w:themeColor="text1"/>
+                                <w:sz w:val="32"/>
+                                <w:szCs w:val="32"/>
+                                <w:lang w:val="en-US"/>
+                                <w14:shadow w14:blurRad="38100" w14:dist="25400" w14:dir="5400000" w14:sx="100000" w14:sy="100000" w14:kx="0" w14:ky="0" w14:algn="ctr">
+                                  <w14:srgbClr w14:val="6E747A">
+                                    <w14:alpha w14:val="57000"/>
+                                  </w14:srgbClr>
+                                </w14:shadow>
+                                <w14:textOutline w14:w="0" w14:cap="flat" w14:cmpd="sng" w14:algn="ctr">
+                                  <w14:noFill/>
+                                  <w14:prstDash w14:val="solid"/>
+                                  <w14:round/>
+                                </w14:textOutline>
+                              </w:rPr>
+                            </w:pPr>
+                          </w:p>
+                          <w:p>
+                            <w:pPr>
+                              <w:rPr>
+                                <w:color w:val="000000" w:themeColor="text1"/>
+                                <w:sz w:val="32"/>
+                                <w:szCs w:val="32"/>
+                                <w:lang w:val="en-US"/>
+                                <w14:shadow w14:blurRad="38100" w14:dist="25400" w14:dir="5400000" w14:sx="100000" w14:sy="100000" w14:kx="0" w14:ky="0" w14:algn="ctr">
+                                  <w14:srgbClr w14:val="6E747A">
+                                    <w14:alpha w14:val="57000"/>
+                                  </w14:srgbClr>
+                                </w14:shadow>
+                                <w14:textOutline w14:w="0" w14:cap="flat" w14:cmpd="sng" w14:algn="ctr">
+                                  <w14:noFill/>
+                                  <w14:prstDash w14:val="solid"/>
+                                  <w14:round/>
+                                </w14:textOutline>
+                              </w:rPr>
+                            </w:pPr>
+                          </w:p>
+                          <w:p>
+                            <w:pPr>
+                              <w:rPr>
+                                <w:color w:val="000000" w:themeColor="text1"/>
+                                <w:sz w:val="32"/>
+                                <w:szCs w:val="32"/>
+                                <w:lang w:val="en-US"/>
+                                <w14:shadow w14:blurRad="38100" w14:dist="25400" w14:dir="5400000" w14:sx="100000" w14:sy="100000" w14:kx="0" w14:ky="0" w14:algn="ctr">
+                                  <w14:srgbClr w14:val="6E747A">
+                                    <w14:alpha w14:val="57000"/>
+                                  </w14:srgbClr>
+                                </w14:shadow>
+                                <w14:textOutline w14:w="0" w14:cap="flat" w14:cmpd="sng" w14:algn="ctr">
+                                  <w14:noFill/>
+                                  <w14:prstDash w14:val="solid"/>
+                                  <w14:round/>
+                                </w14:textOutline>
+                              </w:rPr>
+                            </w:pPr>
+                          </w:p>
+                          <w:p>
+                            <w:pPr>
+                              <w:rPr>
+                                <w:color w:val="000000" w:themeColor="text1"/>
+                                <w:sz w:val="32"/>
+                                <w:szCs w:val="32"/>
+                                <w:lang w:val="en-US"/>
+                                <w14:shadow w14:blurRad="38100" w14:dist="25400" w14:dir="5400000" w14:sx="100000" w14:sy="100000" w14:kx="0" w14:ky="0" w14:algn="ctr">
+                                  <w14:srgbClr w14:val="6E747A">
+                                    <w14:alpha w14:val="57000"/>
+                                  </w14:srgbClr>
+                                </w14:shadow>
+                                <w14:textOutline w14:w="0" w14:cap="flat" w14:cmpd="sng" w14:algn="ctr">
+                                  <w14:noFill/>
+                                  <w14:prstDash w14:val="solid"/>
+                                  <w14:round/>
+                                </w14:textOutline>
+                              </w:rPr>
+                            </w:pPr>
+                          </w:p>
+                          <w:p>
+                            <w:pPr>
+                              <w:rPr>
+                                <w:color w:val="000000" w:themeColor="text1"/>
+                                <w:sz w:val="32"/>
+                                <w:szCs w:val="32"/>
+                                <w:lang w:val="en-US"/>
+                                <w14:shadow w14:blurRad="38100" w14:dist="25400" w14:dir="5400000" w14:sx="100000" w14:sy="100000" w14:kx="0" w14:ky="0" w14:algn="ctr">
+                                  <w14:srgbClr w14:val="6E747A">
+                                    <w14:alpha w14:val="57000"/>
+                                  </w14:srgbClr>
+                                </w14:shadow>
+                                <w14:textOutline w14:w="0" w14:cap="flat" w14:cmpd="sng" w14:algn="ctr">
+                                  <w14:noFill/>
+                                  <w14:prstDash w14:val="solid"/>
+                                  <w14:round/>
+                                </w14:textOutline>
+                              </w:rPr>
+                            </w:pPr>
+                          </w:p>
+                          <w:p>
+                            <w:pPr>
+                              <w:rPr>
+                                <w:color w:val="000000" w:themeColor="text1"/>
+                                <w:sz w:val="32"/>
+                                <w:szCs w:val="32"/>
+                                <w:lang w:val="en-US"/>
+                                <w14:shadow w14:blurRad="38100" w14:dist="25400" w14:dir="5400000" w14:sx="100000" w14:sy="100000" w14:kx="0" w14:ky="0" w14:algn="ctr">
+                                  <w14:srgbClr w14:val="6E747A">
+                                    <w14:alpha w14:val="57000"/>
+                                  </w14:srgbClr>
+                                </w14:shadow>
+                                <w14:textOutline w14:w="0" w14:cap="flat" w14:cmpd="sng" w14:algn="ctr">
+                                  <w14:noFill/>
+                                  <w14:prstDash w14:val="solid"/>
+                                  <w14:round/>
+                                </w14:textOutline>
+                              </w:rPr>
+                            </w:pPr>
+                          </w:p>
                         </w:txbxContent>
                       </wps:txbx>
                       <wps:bodyPr rot="0" spcFirstLastPara="0" vertOverflow="overflow" horzOverflow="overflow" vert="horz" wrap="square" lIns="91440" tIns="45720" rIns="91440" bIns="45720" numCol="1" spcCol="0" rtlCol="0" fromWordArt="0" anchor="t" anchorCtr="0" forceAA="0" compatLnSpc="1">
@@ -236,93 +334,9 @@
                 <v:stroke joinstyle="miter"/>
                 <v:path gradientshapeok="t" o:connecttype="rect"/>
               </v:shapetype>
-              <v:shape id="Text Box 1" o:spid="_x0000_s1026" type="#_x0000_t202" style="position:absolute;margin-left:0;margin-top:-.1pt;width:420.1pt;height:457.65pt;z-index:251659264;visibility:visible;mso-wrap-style:square;mso-width-percent:0;mso-height-percent:0;mso-wrap-distance-left:9pt;mso-wrap-distance-top:0;mso-wrap-distance-right:9pt;mso-wrap-distance-bottom:0;mso-position-horizontal:left;mso-position-horizontal-relative:margin;mso-position-vertical:absolute;mso-position-vertical-relative:text;mso-width-percent:0;mso-height-percent:0;mso-width-relative:margin;mso-height-relative:margin;v-text-anchor:top" o:gfxdata="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" filled="f" stroked="f">
+              <v:shape id="Text Box 1" o:spid="_x0000_s1026" type="#_x0000_t202" style="position:absolute;margin-left:0;margin-top:-14.35pt;width:420.1pt;height:126.75pt;z-index:251659264;visibility:visible;mso-wrap-style:square;mso-width-percent:0;mso-height-percent:0;mso-wrap-distance-left:9pt;mso-wrap-distance-top:0;mso-wrap-distance-right:9pt;mso-wrap-distance-bottom:0;mso-position-horizontal:left;mso-position-horizontal-relative:margin;mso-position-vertical:absolute;mso-position-vertical-relative:text;mso-width-percent:0;mso-height-percent:0;mso-width-relative:margin;mso-height-relative:margin;v-text-anchor:top" o:gfxdata="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" filled="f" stroked="f">
                 <v:textbox>
                   <w:txbxContent>
-                    <w:p>
-                      <w:pPr>
-                        <w:jc w:val="center"/>
-                        <w:rPr>
-                          <w:color w:val="4472C4" w:themeColor="accent1"/>
-                          <w:sz w:val="72"/>
-                          <w:szCs w:val="72"/>
-                          <w:lang w:val="es-ES"/>
-                          <w14:shadow w14:blurRad="38100" w14:dist="25400" w14:dir="5400000" w14:sx="100000" w14:sy="100000" w14:kx="0" w14:ky="0" w14:algn="ctr">
-                            <w14:srgbClr w14:val="6E747A">
-                              <w14:alpha w14:val="57000"/>
-                            </w14:srgbClr>
-                          </w14:shadow>
-                          <w14:textOutline w14:w="0" w14:cap="flat" w14:cmpd="sng" w14:algn="ctr">
-                            <w14:noFill/>
-                            <w14:prstDash w14:val="solid"/>
-                            <w14:round/>
-                          </w14:textOutline>
-                        </w:rPr>
-                      </w:pPr>
-                    </w:p>
-                    <w:p>
-                      <w:pPr>
-                        <w:jc w:val="center"/>
-                        <w:rPr>
-                          <w:color w:val="4472C4" w:themeColor="accent1"/>
-                          <w:sz w:val="72"/>
-                          <w:szCs w:val="72"/>
-                          <w:lang w:val="es-ES"/>
-                          <w14:shadow w14:blurRad="38100" w14:dist="25400" w14:dir="5400000" w14:sx="100000" w14:sy="100000" w14:kx="0" w14:ky="0" w14:algn="ctr">
-                            <w14:srgbClr w14:val="6E747A">
-                              <w14:alpha w14:val="57000"/>
-                            </w14:srgbClr>
-                          </w14:shadow>
-                          <w14:textOutline w14:w="0" w14:cap="flat" w14:cmpd="sng" w14:algn="ctr">
-                            <w14:noFill/>
-                            <w14:prstDash w14:val="solid"/>
-                            <w14:round/>
-                          </w14:textOutline>
-                        </w:rPr>
-                      </w:pPr>
-                    </w:p>
-                    <w:p>
-                      <w:pPr>
-                        <w:jc w:val="center"/>
-                        <w:rPr>
-                          <w:color w:val="4472C4" w:themeColor="accent1"/>
-                          <w:sz w:val="72"/>
-                          <w:szCs w:val="72"/>
-                          <w:lang w:val="es-ES"/>
-                          <w14:shadow w14:blurRad="38100" w14:dist="25400" w14:dir="5400000" w14:sx="100000" w14:sy="100000" w14:kx="0" w14:ky="0" w14:algn="ctr">
-                            <w14:srgbClr w14:val="6E747A">
-                              <w14:alpha w14:val="57000"/>
-                            </w14:srgbClr>
-                          </w14:shadow>
-                          <w14:textOutline w14:w="0" w14:cap="flat" w14:cmpd="sng" w14:algn="ctr">
-                            <w14:noFill/>
-                            <w14:prstDash w14:val="solid"/>
-                            <w14:round/>
-                          </w14:textOutline>
-                        </w:rPr>
-                      </w:pPr>
-                    </w:p>
-                    <w:p>
-                      <w:pPr>
-                        <w:jc w:val="center"/>
-                        <w:rPr>
-                          <w:color w:val="4472C4" w:themeColor="accent1"/>
-                          <w:sz w:val="72"/>
-                          <w:szCs w:val="72"/>
-                          <w:lang w:val="es-ES"/>
-                          <w14:shadow w14:blurRad="38100" w14:dist="25400" w14:dir="5400000" w14:sx="100000" w14:sy="100000" w14:kx="0" w14:ky="0" w14:algn="ctr">
-                            <w14:srgbClr w14:val="6E747A">
-                              <w14:alpha w14:val="57000"/>
-                            </w14:srgbClr>
-                          </w14:shadow>
-                          <w14:textOutline w14:w="0" w14:cap="flat" w14:cmpd="sng" w14:algn="ctr">
-                            <w14:noFill/>
-                            <w14:prstDash w14:val="solid"/>
-                            <w14:round/>
-                          </w14:textOutline>
-                        </w:rPr>
-                      </w:pPr>
-                    </w:p>
                     <w:p>
                       <w:pPr>
                         <w:jc w:val="center"/>
@@ -401,6 +415,188 @@
                         <w:t>ment Studio</w:t>
                       </w:r>
                     </w:p>
+                    <w:p>
+                      <w:pPr>
+                        <w:jc w:val="center"/>
+                        <w:rPr>
+                          <w:color w:val="4472C4" w:themeColor="accent1"/>
+                          <w:sz w:val="72"/>
+                          <w:szCs w:val="72"/>
+                          <w:lang w:val="en-US"/>
+                          <w14:shadow w14:blurRad="38100" w14:dist="25400" w14:dir="5400000" w14:sx="100000" w14:sy="100000" w14:kx="0" w14:ky="0" w14:algn="ctr">
+                            <w14:srgbClr w14:val="6E747A">
+                              <w14:alpha w14:val="57000"/>
+                            </w14:srgbClr>
+                          </w14:shadow>
+                          <w14:textOutline w14:w="0" w14:cap="flat" w14:cmpd="sng" w14:algn="ctr">
+                            <w14:noFill/>
+                            <w14:prstDash w14:val="solid"/>
+                            <w14:round/>
+                          </w14:textOutline>
+                        </w:rPr>
+                      </w:pPr>
+                    </w:p>
+                    <w:p>
+                      <w:pPr>
+                        <w:jc w:val="center"/>
+                        <w:rPr>
+                          <w:color w:val="4472C4" w:themeColor="accent1"/>
+                          <w:sz w:val="72"/>
+                          <w:szCs w:val="72"/>
+                          <w:lang w:val="en-US"/>
+                          <w14:shadow w14:blurRad="38100" w14:dist="25400" w14:dir="5400000" w14:sx="100000" w14:sy="100000" w14:kx="0" w14:ky="0" w14:algn="ctr">
+                            <w14:srgbClr w14:val="6E747A">
+                              <w14:alpha w14:val="57000"/>
+                            </w14:srgbClr>
+                          </w14:shadow>
+                          <w14:textOutline w14:w="0" w14:cap="flat" w14:cmpd="sng" w14:algn="ctr">
+                            <w14:noFill/>
+                            <w14:prstDash w14:val="solid"/>
+                            <w14:round/>
+                          </w14:textOutline>
+                        </w:rPr>
+                      </w:pPr>
+                    </w:p>
+                    <w:p>
+                      <w:pPr>
+                        <w:rPr>
+                          <w:color w:val="000000" w:themeColor="text1"/>
+                          <w:sz w:val="32"/>
+                          <w:szCs w:val="32"/>
+                          <w:lang w:val="en-US"/>
+                          <w14:shadow w14:blurRad="38100" w14:dist="25400" w14:dir="5400000" w14:sx="100000" w14:sy="100000" w14:kx="0" w14:ky="0" w14:algn="ctr">
+                            <w14:srgbClr w14:val="6E747A">
+                              <w14:alpha w14:val="57000"/>
+                            </w14:srgbClr>
+                          </w14:shadow>
+                          <w14:textOutline w14:w="0" w14:cap="flat" w14:cmpd="sng" w14:algn="ctr">
+                            <w14:noFill/>
+                            <w14:prstDash w14:val="solid"/>
+                            <w14:round/>
+                          </w14:textOutline>
+                        </w:rPr>
+                      </w:pPr>
+                    </w:p>
+                    <w:p>
+                      <w:pPr>
+                        <w:rPr>
+                          <w:color w:val="000000" w:themeColor="text1"/>
+                          <w:sz w:val="32"/>
+                          <w:szCs w:val="32"/>
+                          <w:lang w:val="en-US"/>
+                          <w14:shadow w14:blurRad="38100" w14:dist="25400" w14:dir="5400000" w14:sx="100000" w14:sy="100000" w14:kx="0" w14:ky="0" w14:algn="ctr">
+                            <w14:srgbClr w14:val="6E747A">
+                              <w14:alpha w14:val="57000"/>
+                            </w14:srgbClr>
+                          </w14:shadow>
+                          <w14:textOutline w14:w="0" w14:cap="flat" w14:cmpd="sng" w14:algn="ctr">
+                            <w14:noFill/>
+                            <w14:prstDash w14:val="solid"/>
+                            <w14:round/>
+                          </w14:textOutline>
+                        </w:rPr>
+                      </w:pPr>
+                    </w:p>
+                    <w:p>
+                      <w:pPr>
+                        <w:rPr>
+                          <w:color w:val="000000" w:themeColor="text1"/>
+                          <w:sz w:val="32"/>
+                          <w:szCs w:val="32"/>
+                          <w:lang w:val="en-US"/>
+                          <w14:shadow w14:blurRad="38100" w14:dist="25400" w14:dir="5400000" w14:sx="100000" w14:sy="100000" w14:kx="0" w14:ky="0" w14:algn="ctr">
+                            <w14:srgbClr w14:val="6E747A">
+                              <w14:alpha w14:val="57000"/>
+                            </w14:srgbClr>
+                          </w14:shadow>
+                          <w14:textOutline w14:w="0" w14:cap="flat" w14:cmpd="sng" w14:algn="ctr">
+                            <w14:noFill/>
+                            <w14:prstDash w14:val="solid"/>
+                            <w14:round/>
+                          </w14:textOutline>
+                        </w:rPr>
+                      </w:pPr>
+                    </w:p>
+                    <w:p>
+                      <w:pPr>
+                        <w:rPr>
+                          <w:color w:val="000000" w:themeColor="text1"/>
+                          <w:sz w:val="32"/>
+                          <w:szCs w:val="32"/>
+                          <w:lang w:val="en-US"/>
+                          <w14:shadow w14:blurRad="38100" w14:dist="25400" w14:dir="5400000" w14:sx="100000" w14:sy="100000" w14:kx="0" w14:ky="0" w14:algn="ctr">
+                            <w14:srgbClr w14:val="6E747A">
+                              <w14:alpha w14:val="57000"/>
+                            </w14:srgbClr>
+                          </w14:shadow>
+                          <w14:textOutline w14:w="0" w14:cap="flat" w14:cmpd="sng" w14:algn="ctr">
+                            <w14:noFill/>
+                            <w14:prstDash w14:val="solid"/>
+                            <w14:round/>
+                          </w14:textOutline>
+                        </w:rPr>
+                      </w:pPr>
+                    </w:p>
+                    <w:p>
+                      <w:pPr>
+                        <w:rPr>
+                          <w:color w:val="000000" w:themeColor="text1"/>
+                          <w:sz w:val="32"/>
+                          <w:szCs w:val="32"/>
+                          <w:lang w:val="en-US"/>
+                          <w14:shadow w14:blurRad="38100" w14:dist="25400" w14:dir="5400000" w14:sx="100000" w14:sy="100000" w14:kx="0" w14:ky="0" w14:algn="ctr">
+                            <w14:srgbClr w14:val="6E747A">
+                              <w14:alpha w14:val="57000"/>
+                            </w14:srgbClr>
+                          </w14:shadow>
+                          <w14:textOutline w14:w="0" w14:cap="flat" w14:cmpd="sng" w14:algn="ctr">
+                            <w14:noFill/>
+                            <w14:prstDash w14:val="solid"/>
+                            <w14:round/>
+                          </w14:textOutline>
+                        </w:rPr>
+                      </w:pPr>
+                    </w:p>
+                    <w:p>
+                      <w:pPr>
+                        <w:rPr>
+                          <w:color w:val="000000" w:themeColor="text1"/>
+                          <w:sz w:val="32"/>
+                          <w:szCs w:val="32"/>
+                          <w:lang w:val="en-US"/>
+                          <w14:shadow w14:blurRad="38100" w14:dist="25400" w14:dir="5400000" w14:sx="100000" w14:sy="100000" w14:kx="0" w14:ky="0" w14:algn="ctr">
+                            <w14:srgbClr w14:val="6E747A">
+                              <w14:alpha w14:val="57000"/>
+                            </w14:srgbClr>
+                          </w14:shadow>
+                          <w14:textOutline w14:w="0" w14:cap="flat" w14:cmpd="sng" w14:algn="ctr">
+                            <w14:noFill/>
+                            <w14:prstDash w14:val="solid"/>
+                            <w14:round/>
+                          </w14:textOutline>
+                        </w:rPr>
+                      </w:pPr>
+                    </w:p>
+                    <w:p>
+                      <w:pPr>
+                        <w:rPr>
+                          <w:color w:val="000000" w:themeColor="text1"/>
+                          <w:sz w:val="32"/>
+                          <w:szCs w:val="32"/>
+                          <w:lang w:val="en-US"/>
+                          <w14:shadow w14:blurRad="38100" w14:dist="25400" w14:dir="5400000" w14:sx="100000" w14:sy="100000" w14:kx="0" w14:ky="0" w14:algn="ctr">
+                            <w14:srgbClr w14:val="6E747A">
+                              <w14:alpha w14:val="57000"/>
+                            </w14:srgbClr>
+                          </w14:shadow>
+                          <w14:textOutline w14:w="0" w14:cap="flat" w14:cmpd="sng" w14:algn="ctr">
+                            <w14:noFill/>
+                            <w14:prstDash w14:val="solid"/>
+                            <w14:round/>
+                          </w14:textOutline>
+                        </w:rPr>
+                      </w:pPr>
+                    </w:p>
                   </w:txbxContent>
                 </v:textbox>
                 <w10:wrap anchorx="margin"/>
@@ -409,6 +605,156 @@
           </mc:Fallback>
         </mc:AlternateContent>
       </w:r>
+    </w:p>
+    <w:p>
+      <w:pPr>
+        <w:rPr>
+          <w:sz w:val="28"/>
+          <w:szCs w:val="28"/>
+        </w:rPr>
+      </w:pPr>
+    </w:p>
+    <w:p>
+      <w:pPr>
+        <w:rPr>
+          <w:sz w:val="28"/>
+          <w:szCs w:val="28"/>
+        </w:rPr>
+      </w:pPr>
+    </w:p>
+    <w:p>
+      <w:pPr>
+        <w:rPr>
+          <w:sz w:val="28"/>
+          <w:szCs w:val="28"/>
+        </w:rPr>
+      </w:pPr>
+    </w:p>
+    <w:p>
+      <w:pPr>
+        <w:rPr>
+          <w:sz w:val="28"/>
+          <w:szCs w:val="28"/>
+        </w:rPr>
+      </w:pPr>
+    </w:p>
+    <w:p>
+      <w:pPr>
+        <w:rPr>
+          <w:sz w:val="28"/>
+          <w:szCs w:val="28"/>
+        </w:rPr>
+      </w:pPr>
+    </w:p>
+    <w:p>
+      <w:pPr>
+        <w:rPr>
+          <w:sz w:val="28"/>
+          <w:szCs w:val="28"/>
+        </w:rPr>
+      </w:pPr>
+      <w:r>
+        <w:rPr>
+          <w:sz w:val="28"/>
+          <w:szCs w:val="28"/>
+        </w:rPr>
+        <w:t>Equipo 12</w:t>
+      </w:r>
+      <w:r>
+        <w:rPr>
+          <w:sz w:val="28"/>
+          <w:szCs w:val="28"/>
+        </w:rPr>
+        <w:t>:</w:t>
+      </w:r>
+    </w:p>
+    <w:p>
+      <w:pPr>
+        <w:pStyle w:val="ListParagraph"/>
+        <w:numPr>
+          <w:ilvl w:val="0"/>
+          <w:numId w:val="12"/>
+        </w:numPr>
+        <w:rPr>
+          <w:sz w:val="28"/>
+          <w:szCs w:val="28"/>
+        </w:rPr>
+      </w:pPr>
+      <w:r>
+        <w:rPr>
+          <w:sz w:val="28"/>
+          <w:szCs w:val="28"/>
+        </w:rPr>
+        <w:t>Portillo, Jonathan</w:t>
+      </w:r>
+    </w:p>
+    <w:p>
+      <w:pPr>
+        <w:pStyle w:val="ListParagraph"/>
+        <w:numPr>
+          <w:ilvl w:val="0"/>
+          <w:numId w:val="12"/>
+        </w:numPr>
+        <w:rPr>
+          <w:sz w:val="28"/>
+          <w:szCs w:val="28"/>
+        </w:rPr>
+      </w:pPr>
+      <w:r>
+        <w:rPr>
+          <w:sz w:val="28"/>
+          <w:szCs w:val="28"/>
+        </w:rPr>
+        <w:t>Galo, Santiago</w:t>
+      </w:r>
+    </w:p>
+    <w:p>
+      <w:pPr>
+        <w:pStyle w:val="ListParagraph"/>
+        <w:numPr>
+          <w:ilvl w:val="0"/>
+          <w:numId w:val="12"/>
+        </w:numPr>
+        <w:rPr>
+          <w:sz w:val="28"/>
+          <w:szCs w:val="28"/>
+        </w:rPr>
+      </w:pPr>
+      <w:r>
+        <w:rPr>
+          <w:sz w:val="28"/>
+          <w:szCs w:val="28"/>
+        </w:rPr>
+        <w:t>Apollaro, Dasha</w:t>
+      </w:r>
+    </w:p>
+    <w:p>
+      <w:pPr>
+        <w:pStyle w:val="ListParagraph"/>
+        <w:numPr>
+          <w:ilvl w:val="0"/>
+          <w:numId w:val="12"/>
+        </w:numPr>
+        <w:rPr>
+          <w:sz w:val="28"/>
+          <w:szCs w:val="28"/>
+        </w:rPr>
+      </w:pPr>
+      <w:r>
+        <w:rPr>
+          <w:sz w:val="28"/>
+          <w:szCs w:val="28"/>
+        </w:rPr>
+        <w:t>Pergola, Juan Manuel</w:t>
+      </w:r>
+    </w:p>
+    <w:p>
+      <w:pPr>
+        <w:rPr>
+          <w:sz w:val="28"/>
+          <w:szCs w:val="28"/>
+        </w:rPr>
+      </w:pPr>
       <w:r>
         <w:rPr>
           <w:sz w:val="28"/>
@@ -452,37 +798,12 @@
         </w:rPr>
         <w:t xml:space="preserve">ment Studio, junto a las características requeridas para que el actual </w:t>
       </w:r>
-      <w:proofErr w:type="spellStart"/>
-      <w:r>
-        <w:rPr>
-          <w:sz w:val="28"/>
-          <w:szCs w:val="28"/>
-        </w:rPr>
-        <w:t>Database</w:t>
-      </w:r>
-      <w:proofErr w:type="spellEnd"/>
-      <w:r>
-        <w:rPr>
-          <w:sz w:val="28"/>
-          <w:szCs w:val="28"/>
-        </w:rPr>
-        <w:t xml:space="preserve"> </w:t>
-      </w:r>
-      <w:proofErr w:type="spellStart"/>
-      <w:r>
-        <w:rPr>
-          <w:sz w:val="28"/>
-          <w:szCs w:val="28"/>
-        </w:rPr>
-        <w:t>Administrator</w:t>
-      </w:r>
-      <w:proofErr w:type="spellEnd"/>
-      <w:r>
-        <w:rPr>
-          <w:sz w:val="28"/>
-          <w:szCs w:val="28"/>
-        </w:rPr>
-        <w:t xml:space="preserve"> </w:t>
+      <w:r>
+        <w:rPr>
+          <w:sz w:val="28"/>
+          <w:szCs w:val="28"/>
+        </w:rPr>
+        <w:t xml:space="preserve">Database Administrator </w:t>
       </w:r>
       <w:r>
         <w:rPr>
@@ -539,7 +860,7 @@
     </w:p>
     <w:p>
       <w:pPr>
-        <w:pStyle w:val="Prrafodelista"/>
+        <w:pStyle w:val="ListParagraph"/>
         <w:numPr>
           <w:ilvl w:val="0"/>
           <w:numId w:val="3"/>
@@ -559,7 +880,7 @@
       <w:hyperlink r:id="rId7" w:history="1">
         <w:r>
           <w:rPr>
-            <w:rStyle w:val="Hipervnculo"/>
+            <w:rStyle w:val="Hyperlink"/>
             <w:sz w:val="28"/>
             <w:szCs w:val="28"/>
           </w:rPr>
@@ -613,7 +934,7 @@
     </w:p>
     <w:p>
       <w:pPr>
-        <w:pStyle w:val="Prrafodelista"/>
+        <w:pStyle w:val="ListParagraph"/>
         <w:numPr>
           <w:ilvl w:val="0"/>
           <w:numId w:val="3"/>
@@ -670,7 +991,7 @@
     </w:p>
     <w:p>
       <w:pPr>
-        <w:pStyle w:val="Prrafodelista"/>
+        <w:pStyle w:val="ListParagraph"/>
         <w:numPr>
           <w:ilvl w:val="0"/>
           <w:numId w:val="3"/>
@@ -727,7 +1048,7 @@
     </w:p>
     <w:p>
       <w:pPr>
-        <w:pStyle w:val="Prrafodelista"/>
+        <w:pStyle w:val="ListParagraph"/>
         <w:numPr>
           <w:ilvl w:val="0"/>
           <w:numId w:val="3"/>
@@ -782,7 +1103,7 @@
     </w:p>
     <w:p>
       <w:pPr>
-        <w:pStyle w:val="Prrafodelista"/>
+        <w:pStyle w:val="ListParagraph"/>
         <w:numPr>
           <w:ilvl w:val="0"/>
           <w:numId w:val="3"/>
@@ -848,7 +1169,7 @@
     </w:p>
     <w:p>
       <w:pPr>
-        <w:pStyle w:val="Prrafodelista"/>
+        <w:pStyle w:val="ListParagraph"/>
         <w:numPr>
           <w:ilvl w:val="0"/>
           <w:numId w:val="3"/>
@@ -872,27 +1193,7 @@
           <w:sz w:val="28"/>
           <w:szCs w:val="28"/>
         </w:rPr>
-        <w:t xml:space="preserve">SQL Server </w:t>
-      </w:r>
-      <w:proofErr w:type="spellStart"/>
-      <w:r>
-        <w:rPr>
-          <w:b/>
-          <w:bCs/>
-          <w:sz w:val="28"/>
-          <w:szCs w:val="28"/>
-        </w:rPr>
-        <w:t>Installation</w:t>
-      </w:r>
-      <w:proofErr w:type="spellEnd"/>
-      <w:r>
-        <w:rPr>
-          <w:b/>
-          <w:bCs/>
-          <w:sz w:val="28"/>
-          <w:szCs w:val="28"/>
-        </w:rPr>
-        <w:t xml:space="preserve"> Center</w:t>
+        <w:t>SQL Server Installation Center</w:t>
       </w:r>
       <w:r>
         <w:rPr>
@@ -924,183 +1225,12 @@
           <w:sz w:val="28"/>
           <w:szCs w:val="28"/>
         </w:rPr>
-        <w:t xml:space="preserve">New SQL Server </w:t>
-      </w:r>
-      <w:proofErr w:type="spellStart"/>
-      <w:r>
-        <w:rPr>
-          <w:b/>
-          <w:bCs/>
-          <w:sz w:val="28"/>
-          <w:szCs w:val="28"/>
-        </w:rPr>
-        <w:t>standalone</w:t>
-      </w:r>
-      <w:proofErr w:type="spellEnd"/>
-      <w:r>
-        <w:rPr>
-          <w:b/>
-          <w:bCs/>
-          <w:sz w:val="28"/>
-          <w:szCs w:val="28"/>
-        </w:rPr>
-        <w:t xml:space="preserve"> </w:t>
-      </w:r>
-      <w:proofErr w:type="spellStart"/>
-      <w:r>
-        <w:rPr>
-          <w:b/>
-          <w:bCs/>
-          <w:sz w:val="28"/>
-          <w:szCs w:val="28"/>
-        </w:rPr>
-        <w:t>installation</w:t>
-      </w:r>
-      <w:proofErr w:type="spellEnd"/>
-      <w:r>
-        <w:rPr>
-          <w:b/>
-          <w:bCs/>
-          <w:sz w:val="28"/>
-          <w:szCs w:val="28"/>
-        </w:rPr>
-        <w:t xml:space="preserve"> </w:t>
-      </w:r>
-      <w:proofErr w:type="spellStart"/>
-      <w:r>
-        <w:rPr>
-          <w:b/>
-          <w:bCs/>
-          <w:sz w:val="28"/>
-          <w:szCs w:val="28"/>
-        </w:rPr>
-        <w:t>or</w:t>
-      </w:r>
-      <w:proofErr w:type="spellEnd"/>
-      <w:r>
-        <w:rPr>
-          <w:b/>
-          <w:bCs/>
-          <w:sz w:val="28"/>
-          <w:szCs w:val="28"/>
-        </w:rPr>
-        <w:t xml:space="preserve"> </w:t>
-      </w:r>
-      <w:proofErr w:type="spellStart"/>
-      <w:r>
-        <w:rPr>
-          <w:b/>
-          <w:bCs/>
-          <w:sz w:val="28"/>
-          <w:szCs w:val="28"/>
-        </w:rPr>
-        <w:t>add</w:t>
-      </w:r>
-      <w:proofErr w:type="spellEnd"/>
-      <w:r>
-        <w:rPr>
-          <w:b/>
-          <w:bCs/>
-          <w:sz w:val="28"/>
-          <w:szCs w:val="28"/>
-        </w:rPr>
-        <w:t xml:space="preserve"> </w:t>
-      </w:r>
-      <w:proofErr w:type="spellStart"/>
-      <w:r>
-        <w:rPr>
-          <w:b/>
-          <w:bCs/>
-          <w:sz w:val="28"/>
-          <w:szCs w:val="28"/>
-        </w:rPr>
-        <w:t>features</w:t>
-      </w:r>
-      <w:proofErr w:type="spellEnd"/>
-      <w:r>
-        <w:rPr>
-          <w:b/>
-          <w:bCs/>
-          <w:sz w:val="28"/>
-          <w:szCs w:val="28"/>
-        </w:rPr>
-        <w:t xml:space="preserve"> </w:t>
-      </w:r>
-      <w:proofErr w:type="spellStart"/>
-      <w:r>
-        <w:rPr>
-          <w:b/>
-          <w:bCs/>
-          <w:sz w:val="28"/>
-          <w:szCs w:val="28"/>
-        </w:rPr>
-        <w:t>to</w:t>
-      </w:r>
-      <w:proofErr w:type="spellEnd"/>
-      <w:r>
-        <w:rPr>
-          <w:b/>
-          <w:bCs/>
-          <w:sz w:val="28"/>
-          <w:szCs w:val="28"/>
-        </w:rPr>
-        <w:t xml:space="preserve"> </w:t>
-      </w:r>
-      <w:proofErr w:type="spellStart"/>
-      <w:r>
-        <w:rPr>
-          <w:b/>
-          <w:bCs/>
-          <w:sz w:val="28"/>
-          <w:szCs w:val="28"/>
-        </w:rPr>
-        <w:t>an</w:t>
-      </w:r>
-      <w:proofErr w:type="spellEnd"/>
-      <w:r>
-        <w:rPr>
-          <w:b/>
-          <w:bCs/>
-          <w:sz w:val="28"/>
-          <w:szCs w:val="28"/>
-        </w:rPr>
-        <w:t xml:space="preserve"> </w:t>
-      </w:r>
-      <w:proofErr w:type="spellStart"/>
-      <w:r>
-        <w:rPr>
-          <w:b/>
-          <w:bCs/>
-          <w:sz w:val="28"/>
-          <w:szCs w:val="28"/>
-        </w:rPr>
-        <w:t>existing</w:t>
-      </w:r>
-      <w:proofErr w:type="spellEnd"/>
-      <w:r>
-        <w:rPr>
-          <w:b/>
-          <w:bCs/>
-          <w:sz w:val="28"/>
-          <w:szCs w:val="28"/>
-        </w:rPr>
-        <w:t xml:space="preserve"> </w:t>
-      </w:r>
-      <w:proofErr w:type="spellStart"/>
-      <w:r>
-        <w:rPr>
-          <w:b/>
-          <w:bCs/>
-          <w:sz w:val="28"/>
-          <w:szCs w:val="28"/>
-        </w:rPr>
-        <w:t>installation</w:t>
-      </w:r>
-      <w:proofErr w:type="spellEnd"/>
-    </w:p>
-    <w:p>
-      <w:pPr>
-        <w:pStyle w:val="Prrafodelista"/>
+        <w:t>New SQL Server standalone installation or add features to an existing installation</w:t>
+      </w:r>
+    </w:p>
+    <w:p>
+      <w:pPr>
+        <w:pStyle w:val="ListParagraph"/>
         <w:numPr>
           <w:ilvl w:val="0"/>
           <w:numId w:val="3"/>
@@ -1131,7 +1261,6 @@
         </w:rPr>
         <w:t xml:space="preserve"> tenemos que seleccionar la opción </w:t>
       </w:r>
-      <w:proofErr w:type="spellStart"/>
       <w:r>
         <w:rPr>
           <w:b/>
@@ -1141,7 +1270,6 @@
         </w:rPr>
         <w:t>Developer</w:t>
       </w:r>
-      <w:proofErr w:type="spellEnd"/>
       <w:r>
         <w:rPr>
           <w:sz w:val="28"/>
@@ -1161,7 +1289,7 @@
     </w:p>
     <w:p>
       <w:pPr>
-        <w:pStyle w:val="Prrafodelista"/>
+        <w:pStyle w:val="ListParagraph"/>
         <w:numPr>
           <w:ilvl w:val="0"/>
           <w:numId w:val="3"/>
@@ -1219,7 +1347,7 @@
     </w:p>
     <w:p>
       <w:pPr>
-        <w:pStyle w:val="Prrafodelista"/>
+        <w:pStyle w:val="ListParagraph"/>
         <w:numPr>
           <w:ilvl w:val="0"/>
           <w:numId w:val="3"/>
@@ -1236,7 +1364,6 @@
         </w:rPr>
         <w:t xml:space="preserve">Una vez finalizado el proceso, verifique que todas las reglas se encuentren en orden (es posible que Windows Firewall arroje </w:t>
       </w:r>
-      <w:proofErr w:type="spellStart"/>
       <w:r>
         <w:rPr>
           <w:b/>
@@ -1247,7 +1374,6 @@
         </w:rPr>
         <w:t>Warning</w:t>
       </w:r>
-      <w:proofErr w:type="spellEnd"/>
       <w:r>
         <w:rPr>
           <w:sz w:val="28"/>
@@ -1281,7 +1407,7 @@
     </w:p>
     <w:p>
       <w:pPr>
-        <w:pStyle w:val="Prrafodelista"/>
+        <w:pStyle w:val="ListParagraph"/>
         <w:numPr>
           <w:ilvl w:val="0"/>
           <w:numId w:val="3"/>
@@ -1306,25 +1432,14 @@
         </w:rPr>
         <w:t xml:space="preserve">a siguiente pantalla nos pregunta si queremos instalar la </w:t>
       </w:r>
-      <w:proofErr w:type="spellStart"/>
-      <w:r>
-        <w:rPr>
-          <w:b/>
-          <w:bCs/>
-          <w:sz w:val="28"/>
-          <w:szCs w:val="28"/>
-        </w:rPr>
-        <w:t>Extension</w:t>
-      </w:r>
-      <w:proofErr w:type="spellEnd"/>
-      <w:r>
-        <w:rPr>
-          <w:b/>
-          <w:bCs/>
-          <w:sz w:val="28"/>
-          <w:szCs w:val="28"/>
-        </w:rPr>
-        <w:t xml:space="preserve"> Azure</w:t>
+      <w:r>
+        <w:rPr>
+          <w:b/>
+          <w:bCs/>
+          <w:sz w:val="28"/>
+          <w:szCs w:val="28"/>
+        </w:rPr>
+        <w:t>Extension Azure</w:t>
       </w:r>
       <w:r>
         <w:rPr>
@@ -1352,17 +1467,8 @@
           <w:sz w:val="28"/>
           <w:szCs w:val="28"/>
         </w:rPr>
-        <w:t xml:space="preserve">la </w:t>
-      </w:r>
-      <w:proofErr w:type="spellStart"/>
-      <w:r>
-        <w:rPr>
-          <w:sz w:val="28"/>
-          <w:szCs w:val="28"/>
-        </w:rPr>
-        <w:t>destildamos</w:t>
-      </w:r>
-      <w:proofErr w:type="spellEnd"/>
+        <w:t>la destildamos</w:t>
+      </w:r>
       <w:r>
         <w:rPr>
           <w:sz w:val="28"/>
@@ -1411,7 +1517,7 @@
     </w:p>
     <w:p>
       <w:pPr>
-        <w:pStyle w:val="Prrafodelista"/>
+        <w:pStyle w:val="ListParagraph"/>
         <w:numPr>
           <w:ilvl w:val="0"/>
           <w:numId w:val="3"/>
@@ -1457,57 +1563,15 @@
         </w:rPr>
         <w:t xml:space="preserve"> que tildamos es </w:t>
       </w:r>
-      <w:proofErr w:type="spellStart"/>
-      <w:r>
-        <w:rPr>
-          <w:b/>
-          <w:bCs/>
-          <w:sz w:val="28"/>
-          <w:szCs w:val="28"/>
-        </w:rPr>
-        <w:t>Database</w:t>
-      </w:r>
-      <w:proofErr w:type="spellEnd"/>
-      <w:r>
-        <w:rPr>
-          <w:b/>
-          <w:bCs/>
-          <w:sz w:val="28"/>
-          <w:szCs w:val="28"/>
-        </w:rPr>
-        <w:t xml:space="preserve"> </w:t>
-      </w:r>
-      <w:proofErr w:type="spellStart"/>
-      <w:r>
-        <w:rPr>
-          <w:b/>
-          <w:bCs/>
-          <w:sz w:val="28"/>
-          <w:szCs w:val="28"/>
-        </w:rPr>
-        <w:t>Engine</w:t>
-      </w:r>
-      <w:proofErr w:type="spellEnd"/>
-      <w:r>
-        <w:rPr>
-          <w:b/>
-          <w:bCs/>
-          <w:sz w:val="28"/>
-          <w:szCs w:val="28"/>
-        </w:rPr>
-        <w:t xml:space="preserve"> </w:t>
-      </w:r>
-      <w:proofErr w:type="spellStart"/>
-      <w:r>
-        <w:rPr>
-          <w:b/>
-          <w:bCs/>
-          <w:sz w:val="28"/>
-          <w:szCs w:val="28"/>
-        </w:rPr>
-        <w:t>Services</w:t>
-      </w:r>
-      <w:proofErr w:type="spellEnd"/>
+      <w:r>
+        <w:rPr>
+          <w:b/>
+          <w:bCs/>
+          <w:sz w:val="28"/>
+          <w:szCs w:val="28"/>
+        </w:rPr>
+        <w:t>Database Engine Services</w:t>
+      </w:r>
       <w:r>
         <w:rPr>
           <w:sz w:val="28"/>
@@ -1518,7 +1582,7 @@
     </w:p>
     <w:p>
       <w:pPr>
-        <w:pStyle w:val="Prrafodelista"/>
+        <w:pStyle w:val="ListParagraph"/>
         <w:numPr>
           <w:ilvl w:val="0"/>
           <w:numId w:val="3"/>
@@ -1536,7 +1600,6 @@
         </w:rPr>
         <w:t xml:space="preserve">Luego </w:t>
       </w:r>
-      <w:proofErr w:type="spellStart"/>
       <w:r>
         <w:rPr>
           <w:sz w:val="28"/>
@@ -1551,16 +1614,7 @@
           <w:szCs w:val="28"/>
           <w:lang w:val="en-US"/>
         </w:rPr>
-        <w:t>ndicamos</w:t>
-      </w:r>
-      <w:proofErr w:type="spellEnd"/>
-      <w:r>
-        <w:rPr>
-          <w:sz w:val="28"/>
-          <w:szCs w:val="28"/>
-          <w:lang w:val="en-US"/>
-        </w:rPr>
-        <w:t xml:space="preserve"> </w:t>
+        <w:t xml:space="preserve">ndicamos </w:t>
       </w:r>
       <w:r>
         <w:rPr>
@@ -1631,7 +1685,7 @@
     </w:p>
     <w:p>
       <w:pPr>
-        <w:pStyle w:val="Prrafodelista"/>
+        <w:pStyle w:val="ListParagraph"/>
         <w:numPr>
           <w:ilvl w:val="0"/>
           <w:numId w:val="3"/>
@@ -1671,7 +1725,6 @@
         </w:rPr>
         <w:t xml:space="preserve">Default </w:t>
       </w:r>
-      <w:proofErr w:type="spellStart"/>
       <w:r>
         <w:rPr>
           <w:b/>
@@ -1690,7 +1743,6 @@
         </w:rPr>
         <w:t>nstance</w:t>
       </w:r>
-      <w:proofErr w:type="spellEnd"/>
       <w:r>
         <w:rPr>
           <w:sz w:val="28"/>
@@ -1726,25 +1778,14 @@
         </w:rPr>
         <w:t xml:space="preserve"> </w:t>
       </w:r>
-      <w:proofErr w:type="spellStart"/>
-      <w:r>
-        <w:rPr>
-          <w:b/>
-          <w:bCs/>
-          <w:sz w:val="28"/>
-          <w:szCs w:val="28"/>
-        </w:rPr>
-        <w:t>Instance</w:t>
-      </w:r>
-      <w:proofErr w:type="spellEnd"/>
-      <w:r>
-        <w:rPr>
-          <w:b/>
-          <w:bCs/>
-          <w:sz w:val="28"/>
-          <w:szCs w:val="28"/>
-        </w:rPr>
-        <w:t xml:space="preserve"> ID</w:t>
+      <w:r>
+        <w:rPr>
+          <w:b/>
+          <w:bCs/>
+          <w:sz w:val="28"/>
+          <w:szCs w:val="28"/>
+        </w:rPr>
+        <w:t>Instance ID</w:t>
       </w:r>
       <w:r>
         <w:rPr>
@@ -1795,7 +1836,7 @@
     </w:p>
     <w:p>
       <w:pPr>
-        <w:pStyle w:val="Prrafodelista"/>
+        <w:pStyle w:val="ListParagraph"/>
         <w:numPr>
           <w:ilvl w:val="0"/>
           <w:numId w:val="3"/>
@@ -1847,19 +1888,8 @@
           <w:sz w:val="28"/>
           <w:szCs w:val="28"/>
         </w:rPr>
-        <w:t xml:space="preserve">SQL Server </w:t>
-      </w:r>
-      <w:proofErr w:type="spellStart"/>
-      <w:r>
-        <w:rPr>
-          <w:b/>
-          <w:bCs/>
-          <w:sz w:val="28"/>
-          <w:szCs w:val="28"/>
-        </w:rPr>
-        <w:t>Agent</w:t>
-      </w:r>
-      <w:proofErr w:type="spellEnd"/>
+        <w:t>SQL Server Agent</w:t>
+      </w:r>
       <w:r>
         <w:rPr>
           <w:sz w:val="28"/>
@@ -1874,39 +1904,8 @@
           <w:sz w:val="28"/>
           <w:szCs w:val="28"/>
         </w:rPr>
-        <w:t xml:space="preserve">SQL Server </w:t>
-      </w:r>
-      <w:proofErr w:type="spellStart"/>
-      <w:r>
-        <w:rPr>
-          <w:b/>
-          <w:bCs/>
-          <w:sz w:val="28"/>
-          <w:szCs w:val="28"/>
-        </w:rPr>
-        <w:t>Database</w:t>
-      </w:r>
-      <w:proofErr w:type="spellEnd"/>
-      <w:r>
-        <w:rPr>
-          <w:b/>
-          <w:bCs/>
-          <w:sz w:val="28"/>
-          <w:szCs w:val="28"/>
-        </w:rPr>
-        <w:t xml:space="preserve"> </w:t>
-      </w:r>
-      <w:proofErr w:type="spellStart"/>
-      <w:r>
-        <w:rPr>
-          <w:b/>
-          <w:bCs/>
-          <w:sz w:val="28"/>
-          <w:szCs w:val="28"/>
-        </w:rPr>
-        <w:t>Engine</w:t>
-      </w:r>
-      <w:proofErr w:type="spellEnd"/>
+        <w:t>SQL Server Database Engine</w:t>
+      </w:r>
       <w:r>
         <w:rPr>
           <w:sz w:val="28"/>
@@ -1930,7 +1929,6 @@
         </w:rPr>
         <w:t xml:space="preserve"> con las opciones por defecto. En la pestaña </w:t>
       </w:r>
-      <w:proofErr w:type="spellStart"/>
       <w:r>
         <w:rPr>
           <w:b/>
@@ -1940,7 +1938,6 @@
         </w:rPr>
         <w:t>Collation</w:t>
       </w:r>
-      <w:proofErr w:type="spellEnd"/>
       <w:r>
         <w:rPr>
           <w:sz w:val="28"/>
@@ -1976,7 +1973,6 @@
         </w:rPr>
         <w:t xml:space="preserve"> seleccionada sea </w:t>
       </w:r>
-      <w:proofErr w:type="spellStart"/>
       <w:r>
         <w:rPr>
           <w:i/>
@@ -1986,7 +1982,6 @@
         </w:rPr>
         <w:t>Modern_Spanish_CI_AS</w:t>
       </w:r>
-      <w:proofErr w:type="spellEnd"/>
       <w:r>
         <w:rPr>
           <w:sz w:val="28"/>
@@ -2020,7 +2015,7 @@
     </w:p>
     <w:p>
       <w:pPr>
-        <w:pStyle w:val="Prrafodelista"/>
+        <w:pStyle w:val="ListParagraph"/>
         <w:numPr>
           <w:ilvl w:val="0"/>
           <w:numId w:val="3"/>
@@ -2044,39 +2039,8 @@
           <w:sz w:val="28"/>
           <w:szCs w:val="28"/>
         </w:rPr>
-        <w:t xml:space="preserve">Windows </w:t>
-      </w:r>
-      <w:proofErr w:type="spellStart"/>
-      <w:r>
-        <w:rPr>
-          <w:b/>
-          <w:bCs/>
-          <w:sz w:val="28"/>
-          <w:szCs w:val="28"/>
-        </w:rPr>
-        <w:t>authentication</w:t>
-      </w:r>
-      <w:proofErr w:type="spellEnd"/>
-      <w:r>
-        <w:rPr>
-          <w:b/>
-          <w:bCs/>
-          <w:sz w:val="28"/>
-          <w:szCs w:val="28"/>
-        </w:rPr>
-        <w:t xml:space="preserve"> </w:t>
-      </w:r>
-      <w:proofErr w:type="spellStart"/>
-      <w:r>
-        <w:rPr>
-          <w:b/>
-          <w:bCs/>
-          <w:sz w:val="28"/>
-          <w:szCs w:val="28"/>
-        </w:rPr>
-        <w:t>mode</w:t>
-      </w:r>
-      <w:proofErr w:type="spellEnd"/>
+        <w:t>Windows authentication mode</w:t>
+      </w:r>
       <w:r>
         <w:rPr>
           <w:sz w:val="28"/>
@@ -2084,57 +2048,15 @@
         </w:rPr>
         <w:t xml:space="preserve"> y luego le damos a la opción </w:t>
       </w:r>
-      <w:proofErr w:type="spellStart"/>
-      <w:r>
-        <w:rPr>
-          <w:b/>
-          <w:bCs/>
-          <w:sz w:val="28"/>
-          <w:szCs w:val="28"/>
-        </w:rPr>
-        <w:t>Add</w:t>
-      </w:r>
-      <w:proofErr w:type="spellEnd"/>
-      <w:r>
-        <w:rPr>
-          <w:b/>
-          <w:bCs/>
-          <w:sz w:val="28"/>
-          <w:szCs w:val="28"/>
-        </w:rPr>
-        <w:t xml:space="preserve"> </w:t>
-      </w:r>
-      <w:proofErr w:type="spellStart"/>
-      <w:r>
-        <w:rPr>
-          <w:b/>
-          <w:bCs/>
-          <w:sz w:val="28"/>
-          <w:szCs w:val="28"/>
-        </w:rPr>
-        <w:t>Current</w:t>
-      </w:r>
-      <w:proofErr w:type="spellEnd"/>
-      <w:r>
-        <w:rPr>
-          <w:b/>
-          <w:bCs/>
-          <w:sz w:val="28"/>
-          <w:szCs w:val="28"/>
-        </w:rPr>
-        <w:t xml:space="preserve"> </w:t>
-      </w:r>
-      <w:proofErr w:type="spellStart"/>
-      <w:r>
-        <w:rPr>
-          <w:b/>
-          <w:bCs/>
-          <w:sz w:val="28"/>
-          <w:szCs w:val="28"/>
-        </w:rPr>
-        <w:t>User</w:t>
-      </w:r>
-      <w:proofErr w:type="spellEnd"/>
+      <w:r>
+        <w:rPr>
+          <w:b/>
+          <w:bCs/>
+          <w:sz w:val="28"/>
+          <w:szCs w:val="28"/>
+        </w:rPr>
+        <w:t>Add Current User</w:t>
+      </w:r>
       <w:r>
         <w:rPr>
           <w:sz w:val="28"/>
@@ -2142,7 +2064,6 @@
         </w:rPr>
         <w:t xml:space="preserve">. Verificamos que agregó con éxito el nombre de nuestro equipo en </w:t>
       </w:r>
-      <w:proofErr w:type="spellStart"/>
       <w:r>
         <w:rPr>
           <w:i/>
@@ -2150,33 +2071,12 @@
           <w:sz w:val="28"/>
           <w:szCs w:val="28"/>
         </w:rPr>
-        <w:t>Specify</w:t>
-      </w:r>
-      <w:proofErr w:type="spellEnd"/>
-      <w:r>
-        <w:rPr>
-          <w:i/>
-          <w:iCs/>
-          <w:sz w:val="28"/>
-          <w:szCs w:val="28"/>
-        </w:rPr>
-        <w:t xml:space="preserve"> SQL Server </w:t>
-      </w:r>
-      <w:proofErr w:type="spellStart"/>
-      <w:r>
-        <w:rPr>
-          <w:i/>
-          <w:iCs/>
-          <w:sz w:val="28"/>
-          <w:szCs w:val="28"/>
-        </w:rPr>
-        <w:t>administrators</w:t>
-      </w:r>
-      <w:proofErr w:type="spellEnd"/>
-    </w:p>
-    <w:p>
-      <w:pPr>
-        <w:pStyle w:val="Prrafodelista"/>
+        <w:t>Specify SQL Server administrators</w:t>
+      </w:r>
+    </w:p>
+    <w:p>
+      <w:pPr>
+        <w:pStyle w:val="ListParagraph"/>
         <w:numPr>
           <w:ilvl w:val="0"/>
           <w:numId w:val="3"/>
@@ -2212,7 +2112,7 @@
     </w:p>
     <w:p>
       <w:pPr>
-        <w:pStyle w:val="Prrafodelista"/>
+        <w:pStyle w:val="ListParagraph"/>
         <w:numPr>
           <w:ilvl w:val="1"/>
           <w:numId w:val="3"/>
@@ -2254,7 +2154,7 @@
     </w:p>
     <w:p>
       <w:pPr>
-        <w:pStyle w:val="Prrafodelista"/>
+        <w:pStyle w:val="ListParagraph"/>
         <w:numPr>
           <w:ilvl w:val="1"/>
           <w:numId w:val="3"/>
@@ -2296,7 +2196,7 @@
     </w:p>
     <w:p>
       <w:pPr>
-        <w:pStyle w:val="Prrafodelista"/>
+        <w:pStyle w:val="ListParagraph"/>
         <w:numPr>
           <w:ilvl w:val="1"/>
           <w:numId w:val="3"/>
@@ -2338,7 +2238,7 @@
     </w:p>
     <w:p>
       <w:pPr>
-        <w:pStyle w:val="Prrafodelista"/>
+        <w:pStyle w:val="ListParagraph"/>
         <w:numPr>
           <w:ilvl w:val="1"/>
           <w:numId w:val="3"/>
@@ -2380,7 +2280,7 @@
     </w:p>
     <w:p>
       <w:pPr>
-        <w:pStyle w:val="Prrafodelista"/>
+        <w:pStyle w:val="ListParagraph"/>
         <w:numPr>
           <w:ilvl w:val="1"/>
           <w:numId w:val="3"/>
@@ -2439,7 +2339,7 @@
     </w:p>
     <w:p>
       <w:pPr>
-        <w:pStyle w:val="Prrafodelista"/>
+        <w:pStyle w:val="ListParagraph"/>
         <w:numPr>
           <w:ilvl w:val="0"/>
           <w:numId w:val="4"/>
@@ -2457,7 +2357,6 @@
         <w:lastRenderedPageBreak/>
         <w:t xml:space="preserve">En la pestaña </w:t>
       </w:r>
-      <w:proofErr w:type="spellStart"/>
       <w:r>
         <w:rPr>
           <w:b/>
@@ -2467,7 +2366,6 @@
         </w:rPr>
         <w:t>TempDB</w:t>
       </w:r>
-      <w:proofErr w:type="spellEnd"/>
       <w:r>
         <w:rPr>
           <w:sz w:val="28"/>
@@ -2478,7 +2376,7 @@
     </w:p>
     <w:p>
       <w:pPr>
-        <w:pStyle w:val="Prrafodelista"/>
+        <w:pStyle w:val="ListParagraph"/>
         <w:numPr>
           <w:ilvl w:val="1"/>
           <w:numId w:val="3"/>
@@ -2489,86 +2387,28 @@
           <w:lang w:val="en-US"/>
         </w:rPr>
       </w:pPr>
-      <w:proofErr w:type="spellStart"/>
-      <w:r>
-        <w:rPr>
-          <w:b/>
-          <w:bCs/>
-          <w:sz w:val="28"/>
-          <w:szCs w:val="28"/>
-          <w:lang w:val="en-US"/>
-        </w:rPr>
-        <w:t>TempDB</w:t>
-      </w:r>
-      <w:proofErr w:type="spellEnd"/>
-      <w:r>
-        <w:rPr>
-          <w:b/>
-          <w:bCs/>
-          <w:sz w:val="28"/>
-          <w:szCs w:val="28"/>
-          <w:lang w:val="en-US"/>
-        </w:rPr>
-        <w:t xml:space="preserve"> data files</w:t>
-      </w:r>
-      <w:r>
-        <w:rPr>
-          <w:sz w:val="28"/>
-          <w:szCs w:val="28"/>
-          <w:lang w:val="en-US"/>
-        </w:rPr>
-        <w:t xml:space="preserve">: </w:t>
-      </w:r>
-      <w:proofErr w:type="spellStart"/>
-      <w:r>
-        <w:rPr>
-          <w:sz w:val="28"/>
-          <w:szCs w:val="28"/>
-          <w:lang w:val="en-US"/>
-        </w:rPr>
-        <w:t>tempdb.mdf</w:t>
-      </w:r>
-      <w:proofErr w:type="spellEnd"/>
-      <w:r>
-        <w:rPr>
-          <w:sz w:val="28"/>
-          <w:szCs w:val="28"/>
-          <w:lang w:val="en-US"/>
-        </w:rPr>
-        <w:t>, tempdb_</w:t>
-      </w:r>
-      <w:proofErr w:type="spellStart"/>
-      <w:r>
-        <w:rPr>
-          <w:sz w:val="28"/>
-          <w:szCs w:val="28"/>
-          <w:lang w:val="en-US"/>
-        </w:rPr>
-        <w:t>mssql</w:t>
-      </w:r>
-      <w:proofErr w:type="spellEnd"/>
-      <w:r>
-        <w:rPr>
-          <w:sz w:val="28"/>
-          <w:szCs w:val="28"/>
-          <w:lang w:val="en-US"/>
-        </w:rPr>
-        <w:t>_#.</w:t>
-      </w:r>
-      <w:proofErr w:type="spellStart"/>
-      <w:r>
-        <w:rPr>
-          <w:sz w:val="28"/>
-          <w:szCs w:val="28"/>
-          <w:lang w:val="en-US"/>
-        </w:rPr>
-        <w:t>ndf</w:t>
-      </w:r>
-      <w:proofErr w:type="spellEnd"/>
-    </w:p>
-    <w:p>
-      <w:pPr>
-        <w:pStyle w:val="Prrafodelista"/>
+      <w:r>
+        <w:rPr>
+          <w:b/>
+          <w:bCs/>
+          <w:sz w:val="28"/>
+          <w:szCs w:val="28"/>
+          <w:lang w:val="en-US"/>
+        </w:rPr>
+        <w:t>TempDB data files</w:t>
+      </w:r>
+      <w:r>
+        <w:rPr>
+          <w:sz w:val="28"/>
+          <w:szCs w:val="28"/>
+          <w:lang w:val="en-US"/>
+        </w:rPr>
+        <w:t>: tempdb.mdf, tempdb_mssql_#.ndf</w:t>
+      </w:r>
+    </w:p>
+    <w:p>
+      <w:pPr>
+        <w:pStyle w:val="ListParagraph"/>
         <w:numPr>
           <w:ilvl w:val="1"/>
           <w:numId w:val="3"/>
@@ -2600,7 +2440,7 @@
     </w:p>
     <w:p>
       <w:pPr>
-        <w:pStyle w:val="Prrafodelista"/>
+        <w:pStyle w:val="ListParagraph"/>
         <w:numPr>
           <w:ilvl w:val="1"/>
           <w:numId w:val="3"/>
@@ -2632,7 +2472,7 @@
     </w:p>
     <w:p>
       <w:pPr>
-        <w:pStyle w:val="Prrafodelista"/>
+        <w:pStyle w:val="ListParagraph"/>
         <w:numPr>
           <w:ilvl w:val="1"/>
           <w:numId w:val="3"/>
@@ -2664,7 +2504,7 @@
     </w:p>
     <w:p>
       <w:pPr>
-        <w:pStyle w:val="Prrafodelista"/>
+        <w:pStyle w:val="ListParagraph"/>
         <w:numPr>
           <w:ilvl w:val="1"/>
           <w:numId w:val="3"/>
@@ -2675,27 +2515,15 @@
           <w:lang w:val="en-US"/>
         </w:rPr>
       </w:pPr>
-      <w:proofErr w:type="spellStart"/>
-      <w:r>
-        <w:rPr>
-          <w:b/>
-          <w:bCs/>
-          <w:sz w:val="28"/>
-          <w:szCs w:val="28"/>
-          <w:lang w:val="en-US"/>
-        </w:rPr>
-        <w:t>Autogrowth</w:t>
-      </w:r>
-      <w:proofErr w:type="spellEnd"/>
-      <w:r>
-        <w:rPr>
-          <w:b/>
-          <w:bCs/>
-          <w:sz w:val="28"/>
-          <w:szCs w:val="28"/>
-          <w:lang w:val="en-US"/>
-        </w:rPr>
-        <w:t xml:space="preserve"> (MB)</w:t>
+      <w:r>
+        <w:rPr>
+          <w:b/>
+          <w:bCs/>
+          <w:sz w:val="28"/>
+          <w:szCs w:val="28"/>
+          <w:lang w:val="en-US"/>
+        </w:rPr>
+        <w:t>Autogrowth (MB)</w:t>
       </w:r>
       <w:r>
         <w:rPr>
@@ -2708,7 +2536,7 @@
     </w:p>
     <w:p>
       <w:pPr>
-        <w:pStyle w:val="Prrafodelista"/>
+        <w:pStyle w:val="ListParagraph"/>
         <w:numPr>
           <w:ilvl w:val="1"/>
           <w:numId w:val="3"/>
@@ -2727,29 +2555,7 @@
           <w:szCs w:val="28"/>
           <w:lang w:val="en-US"/>
         </w:rPr>
-        <w:t xml:space="preserve">Total </w:t>
-      </w:r>
-      <w:proofErr w:type="spellStart"/>
-      <w:r>
-        <w:rPr>
-          <w:b/>
-          <w:bCs/>
-          <w:sz w:val="28"/>
-          <w:szCs w:val="28"/>
-          <w:lang w:val="en-US"/>
-        </w:rPr>
-        <w:t>autogrowth</w:t>
-      </w:r>
-      <w:proofErr w:type="spellEnd"/>
-      <w:r>
-        <w:rPr>
-          <w:b/>
-          <w:bCs/>
-          <w:sz w:val="28"/>
-          <w:szCs w:val="28"/>
-          <w:lang w:val="en-US"/>
-        </w:rPr>
-        <w:t xml:space="preserve"> (MB)</w:t>
+        <w:t>Total autogrowth (MB)</w:t>
       </w:r>
       <w:r>
         <w:rPr>
@@ -2762,7 +2568,7 @@
     </w:p>
     <w:p>
       <w:pPr>
-        <w:pStyle w:val="Prrafodelista"/>
+        <w:pStyle w:val="ListParagraph"/>
         <w:numPr>
           <w:ilvl w:val="1"/>
           <w:numId w:val="3"/>
@@ -2804,7 +2610,7 @@
     </w:p>
     <w:p>
       <w:pPr>
-        <w:pStyle w:val="Prrafodelista"/>
+        <w:pStyle w:val="ListParagraph"/>
         <w:numPr>
           <w:ilvl w:val="1"/>
           <w:numId w:val="3"/>
@@ -2815,50 +2621,28 @@
           <w:lang w:val="en-US"/>
         </w:rPr>
       </w:pPr>
-      <w:proofErr w:type="spellStart"/>
-      <w:r>
-        <w:rPr>
-          <w:b/>
-          <w:bCs/>
-          <w:sz w:val="28"/>
-          <w:szCs w:val="28"/>
-          <w:lang w:val="en-US"/>
-        </w:rPr>
-        <w:t>TempDB</w:t>
-      </w:r>
-      <w:proofErr w:type="spellEnd"/>
-      <w:r>
-        <w:rPr>
-          <w:b/>
-          <w:bCs/>
-          <w:sz w:val="28"/>
-          <w:szCs w:val="28"/>
-          <w:lang w:val="en-US"/>
-        </w:rPr>
-        <w:t xml:space="preserve"> log file</w:t>
-      </w:r>
-      <w:r>
-        <w:rPr>
-          <w:sz w:val="28"/>
-          <w:szCs w:val="28"/>
-          <w:lang w:val="en-US"/>
-        </w:rPr>
-        <w:t xml:space="preserve">: </w:t>
-      </w:r>
-      <w:proofErr w:type="spellStart"/>
-      <w:r>
-        <w:rPr>
-          <w:sz w:val="28"/>
-          <w:szCs w:val="28"/>
-          <w:lang w:val="en-US"/>
-        </w:rPr>
-        <w:t>tempolog.ldf</w:t>
-      </w:r>
-      <w:proofErr w:type="spellEnd"/>
-    </w:p>
-    <w:p>
-      <w:pPr>
-        <w:pStyle w:val="Prrafodelista"/>
+      <w:r>
+        <w:rPr>
+          <w:b/>
+          <w:bCs/>
+          <w:sz w:val="28"/>
+          <w:szCs w:val="28"/>
+          <w:lang w:val="en-US"/>
+        </w:rPr>
+        <w:t>TempDB log file</w:t>
+      </w:r>
+      <w:r>
+        <w:rPr>
+          <w:sz w:val="28"/>
+          <w:szCs w:val="28"/>
+          <w:lang w:val="en-US"/>
+        </w:rPr>
+        <w:t>: tempolog.ldf</w:t>
+      </w:r>
+    </w:p>
+    <w:p>
+      <w:pPr>
+        <w:pStyle w:val="ListParagraph"/>
         <w:numPr>
           <w:ilvl w:val="1"/>
           <w:numId w:val="3"/>
@@ -2890,7 +2674,7 @@
     </w:p>
     <w:p>
       <w:pPr>
-        <w:pStyle w:val="Prrafodelista"/>
+        <w:pStyle w:val="ListParagraph"/>
         <w:numPr>
           <w:ilvl w:val="1"/>
           <w:numId w:val="3"/>
@@ -2901,27 +2685,15 @@
           <w:lang w:val="en-US"/>
         </w:rPr>
       </w:pPr>
-      <w:proofErr w:type="spellStart"/>
-      <w:r>
-        <w:rPr>
-          <w:b/>
-          <w:bCs/>
-          <w:sz w:val="28"/>
-          <w:szCs w:val="28"/>
-          <w:lang w:val="en-US"/>
-        </w:rPr>
-        <w:t>Autogrowth</w:t>
-      </w:r>
-      <w:proofErr w:type="spellEnd"/>
-      <w:r>
-        <w:rPr>
-          <w:b/>
-          <w:bCs/>
-          <w:sz w:val="28"/>
-          <w:szCs w:val="28"/>
-          <w:lang w:val="en-US"/>
-        </w:rPr>
-        <w:t xml:space="preserve"> (MB)</w:t>
+      <w:r>
+        <w:rPr>
+          <w:b/>
+          <w:bCs/>
+          <w:sz w:val="28"/>
+          <w:szCs w:val="28"/>
+          <w:lang w:val="en-US"/>
+        </w:rPr>
+        <w:t>Autogrowth (MB)</w:t>
       </w:r>
       <w:r>
         <w:rPr>
@@ -2934,7 +2706,7 @@
     </w:p>
     <w:p>
       <w:pPr>
-        <w:pStyle w:val="Prrafodelista"/>
+        <w:pStyle w:val="ListParagraph"/>
         <w:numPr>
           <w:ilvl w:val="1"/>
           <w:numId w:val="3"/>
@@ -2985,7 +2757,7 @@
     </w:p>
     <w:p>
       <w:pPr>
-        <w:pStyle w:val="Prrafodelista"/>
+        <w:pStyle w:val="ListParagraph"/>
         <w:numPr>
           <w:ilvl w:val="0"/>
           <w:numId w:val="4"/>
@@ -3002,7 +2774,6 @@
         </w:rPr>
         <w:t xml:space="preserve">En la pestaña </w:t>
       </w:r>
-      <w:proofErr w:type="spellStart"/>
       <w:r>
         <w:rPr>
           <w:b/>
@@ -3012,7 +2783,6 @@
         </w:rPr>
         <w:t>MaxDOP</w:t>
       </w:r>
-      <w:proofErr w:type="spellEnd"/>
       <w:r>
         <w:rPr>
           <w:sz w:val="28"/>
@@ -3020,105 +2790,14 @@
         </w:rPr>
         <w:t xml:space="preserve"> en el apartado </w:t>
       </w:r>
-      <w:proofErr w:type="spellStart"/>
-      <w:r>
-        <w:rPr>
-          <w:b/>
-          <w:bCs/>
-          <w:sz w:val="28"/>
-          <w:szCs w:val="28"/>
-        </w:rPr>
-        <w:t>Maximum</w:t>
-      </w:r>
-      <w:proofErr w:type="spellEnd"/>
-      <w:r>
-        <w:rPr>
-          <w:b/>
-          <w:bCs/>
-          <w:sz w:val="28"/>
-          <w:szCs w:val="28"/>
-        </w:rPr>
-        <w:t xml:space="preserve"> </w:t>
-      </w:r>
-      <w:proofErr w:type="spellStart"/>
-      <w:r>
-        <w:rPr>
-          <w:b/>
-          <w:bCs/>
-          <w:sz w:val="28"/>
-          <w:szCs w:val="28"/>
-        </w:rPr>
-        <w:t>degree</w:t>
-      </w:r>
-      <w:proofErr w:type="spellEnd"/>
-      <w:r>
-        <w:rPr>
-          <w:b/>
-          <w:bCs/>
-          <w:sz w:val="28"/>
-          <w:szCs w:val="28"/>
-        </w:rPr>
-        <w:t xml:space="preserve"> </w:t>
-      </w:r>
-      <w:proofErr w:type="spellStart"/>
-      <w:r>
-        <w:rPr>
-          <w:b/>
-          <w:bCs/>
-          <w:sz w:val="28"/>
-          <w:szCs w:val="28"/>
-        </w:rPr>
-        <w:t>of</w:t>
-      </w:r>
-      <w:proofErr w:type="spellEnd"/>
-      <w:r>
-        <w:rPr>
-          <w:b/>
-          <w:bCs/>
-          <w:sz w:val="28"/>
-          <w:szCs w:val="28"/>
-        </w:rPr>
-        <w:t xml:space="preserve"> </w:t>
-      </w:r>
-      <w:proofErr w:type="spellStart"/>
-      <w:r>
-        <w:rPr>
-          <w:b/>
-          <w:bCs/>
-          <w:sz w:val="28"/>
-          <w:szCs w:val="28"/>
-        </w:rPr>
-        <w:t>parallelism</w:t>
-      </w:r>
-      <w:proofErr w:type="spellEnd"/>
-      <w:r>
-        <w:rPr>
-          <w:b/>
-          <w:bCs/>
-          <w:sz w:val="28"/>
-          <w:szCs w:val="28"/>
-        </w:rPr>
-        <w:t xml:space="preserve"> (</w:t>
-      </w:r>
-      <w:proofErr w:type="spellStart"/>
-      <w:r>
-        <w:rPr>
-          <w:b/>
-          <w:bCs/>
-          <w:sz w:val="28"/>
-          <w:szCs w:val="28"/>
-        </w:rPr>
-        <w:t>MaxDOP</w:t>
-      </w:r>
-      <w:proofErr w:type="spellEnd"/>
-      <w:r>
-        <w:rPr>
-          <w:b/>
-          <w:bCs/>
-          <w:sz w:val="28"/>
-          <w:szCs w:val="28"/>
-        </w:rPr>
-        <w:t>)</w:t>
+      <w:r>
+        <w:rPr>
+          <w:b/>
+          <w:bCs/>
+          <w:sz w:val="28"/>
+          <w:szCs w:val="28"/>
+        </w:rPr>
+        <w:t>Maximum degree of parallelism (MaxDOP)</w:t>
       </w:r>
       <w:r>
         <w:rPr>
@@ -3130,7 +2809,7 @@
     </w:p>
     <w:p>
       <w:pPr>
-        <w:pStyle w:val="Prrafodelista"/>
+        <w:pStyle w:val="ListParagraph"/>
         <w:numPr>
           <w:ilvl w:val="0"/>
           <w:numId w:val="4"/>
@@ -3147,7 +2826,6 @@
         </w:rPr>
         <w:t xml:space="preserve">En la pestaña </w:t>
       </w:r>
-      <w:proofErr w:type="spellStart"/>
       <w:r>
         <w:rPr>
           <w:b/>
@@ -3157,7 +2835,6 @@
         </w:rPr>
         <w:t>Memory</w:t>
       </w:r>
-      <w:proofErr w:type="spellEnd"/>
       <w:r>
         <w:rPr>
           <w:sz w:val="28"/>
@@ -3179,7 +2856,6 @@
         </w:rPr>
         <w:t xml:space="preserve"> </w:t>
       </w:r>
-      <w:proofErr w:type="spellStart"/>
       <w:r>
         <w:rPr>
           <w:sz w:val="28"/>
@@ -3188,7 +2864,6 @@
         </w:rPr>
         <w:t>Recommended</w:t>
       </w:r>
-      <w:proofErr w:type="spellEnd"/>
       <w:r>
         <w:rPr>
           <w:sz w:val="28"/>
@@ -3199,7 +2874,7 @@
     </w:p>
     <w:p>
       <w:pPr>
-        <w:pStyle w:val="Prrafodelista"/>
+        <w:pStyle w:val="ListParagraph"/>
         <w:numPr>
           <w:ilvl w:val="1"/>
           <w:numId w:val="3"/>
@@ -3231,7 +2906,7 @@
     </w:p>
     <w:p>
       <w:pPr>
-        <w:pStyle w:val="Prrafodelista"/>
+        <w:pStyle w:val="ListParagraph"/>
         <w:numPr>
           <w:ilvl w:val="1"/>
           <w:numId w:val="3"/>
@@ -3263,7 +2938,7 @@
     </w:p>
     <w:p>
       <w:pPr>
-        <w:pStyle w:val="Prrafodelista"/>
+        <w:pStyle w:val="ListParagraph"/>
         <w:numPr>
           <w:ilvl w:val="1"/>
           <w:numId w:val="3"/>
@@ -3274,34 +2949,14 @@
           <w:lang w:val="en-US"/>
         </w:rPr>
       </w:pPr>
-      <w:proofErr w:type="spellStart"/>
-      <w:r>
-        <w:rPr>
-          <w:sz w:val="28"/>
-          <w:szCs w:val="28"/>
-          <w:lang w:val="en-US"/>
-        </w:rPr>
-        <w:t>Tildamos</w:t>
-      </w:r>
-      <w:proofErr w:type="spellEnd"/>
-      <w:r>
-        <w:rPr>
-          <w:sz w:val="28"/>
-          <w:szCs w:val="28"/>
-          <w:lang w:val="en-US"/>
-        </w:rPr>
-        <w:t xml:space="preserve"> la </w:t>
-      </w:r>
-      <w:proofErr w:type="spellStart"/>
-      <w:r>
-        <w:rPr>
-          <w:sz w:val="28"/>
-          <w:szCs w:val="28"/>
-          <w:lang w:val="en-US"/>
-        </w:rPr>
-        <w:t>opción</w:t>
-      </w:r>
-      <w:proofErr w:type="spellEnd"/>
+      <w:r>
+        <w:rPr>
+          <w:sz w:val="28"/>
+          <w:szCs w:val="28"/>
+          <w:lang w:val="en-US"/>
+        </w:rPr>
+        <w:t>Tildamos la opción</w:t>
+      </w:r>
       <w:r>
         <w:rPr>
           <w:sz w:val="28"/>
@@ -3331,7 +2986,7 @@
     </w:p>
     <w:p>
       <w:pPr>
-        <w:pStyle w:val="Prrafodelista"/>
+        <w:pStyle w:val="ListParagraph"/>
         <w:numPr>
           <w:ilvl w:val="0"/>
           <w:numId w:val="3"/>
@@ -3367,7 +3022,7 @@
     </w:p>
     <w:p>
       <w:pPr>
-        <w:pStyle w:val="Prrafodelista"/>
+        <w:pStyle w:val="ListParagraph"/>
         <w:numPr>
           <w:ilvl w:val="0"/>
           <w:numId w:val="7"/>
@@ -3405,7 +3060,7 @@
     </w:p>
     <w:p>
       <w:pPr>
-        <w:pStyle w:val="Prrafodelista"/>
+        <w:pStyle w:val="ListParagraph"/>
         <w:numPr>
           <w:ilvl w:val="0"/>
           <w:numId w:val="7"/>
@@ -3443,7 +3098,7 @@
     </w:p>
     <w:p>
       <w:pPr>
-        <w:pStyle w:val="Prrafodelista"/>
+        <w:pStyle w:val="ListParagraph"/>
         <w:numPr>
           <w:ilvl w:val="0"/>
           <w:numId w:val="7"/>
@@ -3469,7 +3124,7 @@
     </w:p>
     <w:p>
       <w:pPr>
-        <w:pStyle w:val="Prrafodelista"/>
+        <w:pStyle w:val="ListParagraph"/>
         <w:numPr>
           <w:ilvl w:val="0"/>
           <w:numId w:val="7"/>
@@ -3601,37 +3256,15 @@
         </w:rPr>
         <w:t xml:space="preserve"> que configuramos previamente. Verificar que esté todo en orden y que </w:t>
       </w:r>
-      <w:proofErr w:type="spellStart"/>
-      <w:r>
-        <w:rPr>
-          <w:b/>
-          <w:bCs/>
-          <w:sz w:val="28"/>
-          <w:szCs w:val="28"/>
-        </w:rPr>
-        <w:t>Configuration</w:t>
-      </w:r>
-      <w:proofErr w:type="spellEnd"/>
-      <w:r>
-        <w:rPr>
-          <w:b/>
-          <w:bCs/>
-          <w:sz w:val="28"/>
-          <w:szCs w:val="28"/>
-        </w:rPr>
-        <w:t xml:space="preserve"> file </w:t>
-      </w:r>
-      <w:proofErr w:type="spellStart"/>
-      <w:r>
-        <w:rPr>
-          <w:b/>
-          <w:bCs/>
-          <w:sz w:val="28"/>
-          <w:szCs w:val="28"/>
-        </w:rPr>
-        <w:t>path</w:t>
-      </w:r>
-      <w:proofErr w:type="spellEnd"/>
+      <w:r>
+        <w:rPr>
+          <w:b/>
+          <w:bCs/>
+          <w:sz w:val="28"/>
+          <w:szCs w:val="28"/>
+        </w:rPr>
+        <w:t>Configuration file path</w:t>
+      </w:r>
       <w:r>
         <w:rPr>
           <w:sz w:val="28"/>
@@ -3646,27 +3279,7 @@
           <w:sz w:val="28"/>
           <w:szCs w:val="28"/>
         </w:rPr>
-        <w:t>C:\Program Files\Microsoft SQL Server\160\</w:t>
-      </w:r>
-      <w:proofErr w:type="spellStart"/>
-      <w:r>
-        <w:rPr>
-          <w:i/>
-          <w:iCs/>
-          <w:sz w:val="28"/>
-          <w:szCs w:val="28"/>
-        </w:rPr>
-        <w:t>Setup</w:t>
-      </w:r>
-      <w:proofErr w:type="spellEnd"/>
-      <w:r>
-        <w:rPr>
-          <w:i/>
-          <w:iCs/>
-          <w:sz w:val="28"/>
-          <w:szCs w:val="28"/>
-        </w:rPr>
-        <w:t xml:space="preserve"> Bootstrap\Log\20231008_194912\ConfigurationFile.ini</w:t>
+        <w:t>C:\Program Files\Microsoft SQL Server\160\Setup Bootstrap\Log\20231008_194912\ConfigurationFile.ini</w:t>
       </w:r>
     </w:p>
     <w:p>
@@ -3711,7 +3324,6 @@
         </w:rPr>
         <w:t xml:space="preserve"> </w:t>
       </w:r>
-      <w:proofErr w:type="spellStart"/>
       <w:r>
         <w:rPr>
           <w:b/>
@@ -3721,7 +3333,6 @@
         </w:rPr>
         <w:t>Install</w:t>
       </w:r>
-      <w:proofErr w:type="spellEnd"/>
       <w:r>
         <w:rPr>
           <w:sz w:val="28"/>
@@ -3747,7 +3358,7 @@
     </w:p>
     <w:p>
       <w:pPr>
-        <w:pStyle w:val="Prrafodelista"/>
+        <w:pStyle w:val="ListParagraph"/>
         <w:numPr>
           <w:ilvl w:val="0"/>
           <w:numId w:val="7"/>
@@ -3773,7 +3384,7 @@
     </w:p>
     <w:p>
       <w:pPr>
-        <w:pStyle w:val="Prrafodelista"/>
+        <w:pStyle w:val="ListParagraph"/>
         <w:numPr>
           <w:ilvl w:val="0"/>
           <w:numId w:val="7"/>
@@ -3799,7 +3410,7 @@
     </w:p>
     <w:p>
       <w:pPr>
-        <w:pStyle w:val="Prrafodelista"/>
+        <w:pStyle w:val="ListParagraph"/>
         <w:numPr>
           <w:ilvl w:val="0"/>
           <w:numId w:val="7"/>
@@ -3825,7 +3436,7 @@
     </w:p>
     <w:p>
       <w:pPr>
-        <w:pStyle w:val="Prrafodelista"/>
+        <w:pStyle w:val="ListParagraph"/>
         <w:numPr>
           <w:ilvl w:val="0"/>
           <w:numId w:val="7"/>
@@ -3837,7 +3448,6 @@
           <w:szCs w:val="28"/>
         </w:rPr>
       </w:pPr>
-      <w:proofErr w:type="spellStart"/>
       <w:r>
         <w:rPr>
           <w:i/>
@@ -3845,68 +3455,37 @@
           <w:sz w:val="28"/>
           <w:szCs w:val="28"/>
         </w:rPr>
-        <w:t>Setup</w:t>
-      </w:r>
-      <w:proofErr w:type="spellEnd"/>
-      <w:r>
-        <w:rPr>
-          <w:i/>
-          <w:iCs/>
+        <w:t>Setup Support Files</w:t>
+      </w:r>
+    </w:p>
+    <w:p>
+      <w:pPr>
+        <w:rPr>
+          <w:sz w:val="28"/>
+          <w:szCs w:val="28"/>
+        </w:rPr>
+      </w:pPr>
+      <w:r>
+        <w:rPr>
+          <w:sz w:val="28"/>
+          <w:szCs w:val="28"/>
+        </w:rPr>
+        <w:t>Para finalizar, le damos a</w:t>
+      </w:r>
+      <w:r>
+        <w:rPr>
+          <w:sz w:val="28"/>
+          <w:szCs w:val="28"/>
+        </w:rPr>
+        <w:t>l botón</w:t>
+      </w:r>
+      <w:r>
+        <w:rPr>
           <w:sz w:val="28"/>
           <w:szCs w:val="28"/>
         </w:rPr>
         <w:t xml:space="preserve"> </w:t>
       </w:r>
-      <w:proofErr w:type="spellStart"/>
-      <w:r>
-        <w:rPr>
-          <w:i/>
-          <w:iCs/>
-          <w:sz w:val="28"/>
-          <w:szCs w:val="28"/>
-        </w:rPr>
-        <w:t>Support</w:t>
-      </w:r>
-      <w:proofErr w:type="spellEnd"/>
-      <w:r>
-        <w:rPr>
-          <w:i/>
-          <w:iCs/>
-          <w:sz w:val="28"/>
-          <w:szCs w:val="28"/>
-        </w:rPr>
-        <w:t xml:space="preserve"> Files</w:t>
-      </w:r>
-    </w:p>
-    <w:p>
-      <w:pPr>
-        <w:rPr>
-          <w:sz w:val="28"/>
-          <w:szCs w:val="28"/>
-        </w:rPr>
-      </w:pPr>
-      <w:r>
-        <w:rPr>
-          <w:sz w:val="28"/>
-          <w:szCs w:val="28"/>
-        </w:rPr>
-        <w:t>Para finalizar, le damos a</w:t>
-      </w:r>
-      <w:r>
-        <w:rPr>
-          <w:sz w:val="28"/>
-          <w:szCs w:val="28"/>
-        </w:rPr>
-        <w:t>l botón</w:t>
-      </w:r>
-      <w:r>
-        <w:rPr>
-          <w:sz w:val="28"/>
-          <w:szCs w:val="28"/>
-        </w:rPr>
-        <w:t xml:space="preserve"> </w:t>
-      </w:r>
-      <w:proofErr w:type="spellStart"/>
       <w:r>
         <w:rPr>
           <w:b/>
@@ -3916,7 +3495,6 @@
         </w:rPr>
         <w:t>Close</w:t>
       </w:r>
-      <w:proofErr w:type="spellEnd"/>
       <w:r>
         <w:rPr>
           <w:sz w:val="28"/>
@@ -3954,27 +3532,7 @@
           <w:sz w:val="28"/>
           <w:szCs w:val="28"/>
         </w:rPr>
-        <w:t xml:space="preserve">SQL Server </w:t>
-      </w:r>
-      <w:proofErr w:type="spellStart"/>
-      <w:r>
-        <w:rPr>
-          <w:b/>
-          <w:bCs/>
-          <w:sz w:val="28"/>
-          <w:szCs w:val="28"/>
-        </w:rPr>
-        <w:t>Managment</w:t>
-      </w:r>
-      <w:proofErr w:type="spellEnd"/>
-      <w:r>
-        <w:rPr>
-          <w:b/>
-          <w:bCs/>
-          <w:sz w:val="28"/>
-          <w:szCs w:val="28"/>
-        </w:rPr>
-        <w:t xml:space="preserve"> Studio</w:t>
+        <w:t>SQL Server Managment Studio</w:t>
       </w:r>
       <w:r>
         <w:rPr>
@@ -3986,7 +3544,7 @@
       <w:hyperlink r:id="rId8" w:history="1">
         <w:r>
           <w:rPr>
-            <w:rStyle w:val="Hipervnculo"/>
+            <w:rStyle w:val="Hyperlink"/>
             <w:sz w:val="28"/>
             <w:szCs w:val="28"/>
           </w:rPr>
@@ -4003,7 +3561,7 @@
     </w:p>
     <w:p>
       <w:pPr>
-        <w:pStyle w:val="Prrafodelista"/>
+        <w:pStyle w:val="ListParagraph"/>
         <w:numPr>
           <w:ilvl w:val="0"/>
           <w:numId w:val="10"/>
@@ -4027,27 +3585,7 @@
           <w:sz w:val="28"/>
           <w:szCs w:val="28"/>
         </w:rPr>
-        <w:t xml:space="preserve">Descarga gratuita de SQL Server </w:t>
-      </w:r>
-      <w:proofErr w:type="spellStart"/>
-      <w:r>
-        <w:rPr>
-          <w:i/>
-          <w:iCs/>
-          <w:sz w:val="28"/>
-          <w:szCs w:val="28"/>
-        </w:rPr>
-        <w:t>Managment</w:t>
-      </w:r>
-      <w:proofErr w:type="spellEnd"/>
-      <w:r>
-        <w:rPr>
-          <w:i/>
-          <w:iCs/>
-          <w:sz w:val="28"/>
-          <w:szCs w:val="28"/>
-        </w:rPr>
-        <w:t xml:space="preserve"> Studio (SSMS) 19.1</w:t>
+        <w:t>Descarga gratuita de SQL Server Managment Studio (SSMS) 19.1</w:t>
       </w:r>
       <w:r>
         <w:rPr>
@@ -4073,7 +3611,7 @@
     </w:p>
     <w:p>
       <w:pPr>
-        <w:pStyle w:val="Prrafodelista"/>
+        <w:pStyle w:val="ListParagraph"/>
         <w:numPr>
           <w:ilvl w:val="0"/>
           <w:numId w:val="10"/>
@@ -4125,27 +3663,7 @@
           <w:sz w:val="28"/>
           <w:szCs w:val="28"/>
         </w:rPr>
-        <w:t xml:space="preserve">SQL Server </w:t>
-      </w:r>
-      <w:proofErr w:type="spellStart"/>
-      <w:r>
-        <w:rPr>
-          <w:b/>
-          <w:bCs/>
-          <w:sz w:val="28"/>
-          <w:szCs w:val="28"/>
-        </w:rPr>
-        <w:t>Managment</w:t>
-      </w:r>
-      <w:proofErr w:type="spellEnd"/>
-      <w:r>
-        <w:rPr>
-          <w:b/>
-          <w:bCs/>
-          <w:sz w:val="28"/>
-          <w:szCs w:val="28"/>
-        </w:rPr>
-        <w:t xml:space="preserve"> Studio</w:t>
+        <w:t>SQL Server Managment Studio</w:t>
       </w:r>
       <w:r>
         <w:rPr>
@@ -4204,7 +3722,6 @@
         </w:rPr>
         <w:t xml:space="preserve"> </w:t>
       </w:r>
-      <w:proofErr w:type="spellStart"/>
       <w:r>
         <w:rPr>
           <w:b/>
@@ -4214,11 +3731,10 @@
         </w:rPr>
         <w:t>Install</w:t>
       </w:r>
-      <w:proofErr w:type="spellEnd"/>
-    </w:p>
-    <w:p>
-      <w:pPr>
-        <w:pStyle w:val="Prrafodelista"/>
+    </w:p>
+    <w:p>
+      <w:pPr>
+        <w:pStyle w:val="ListParagraph"/>
         <w:numPr>
           <w:ilvl w:val="0"/>
           <w:numId w:val="10"/>
@@ -4249,7 +3765,6 @@
         </w:rPr>
         <w:t xml:space="preserve"> </w:t>
       </w:r>
-      <w:proofErr w:type="spellStart"/>
       <w:r>
         <w:rPr>
           <w:b/>
@@ -4259,7 +3774,6 @@
         </w:rPr>
         <w:t>Close</w:t>
       </w:r>
-      <w:proofErr w:type="spellEnd"/>
     </w:p>
     <w:p>
       <w:pPr>
@@ -4282,27 +3796,7 @@
           <w:sz w:val="28"/>
           <w:szCs w:val="28"/>
         </w:rPr>
-        <w:t xml:space="preserve">Microsoft SQL Server </w:t>
-      </w:r>
-      <w:proofErr w:type="spellStart"/>
-      <w:r>
-        <w:rPr>
-          <w:b/>
-          <w:bCs/>
-          <w:sz w:val="28"/>
-          <w:szCs w:val="28"/>
-        </w:rPr>
-        <w:t>Managment</w:t>
-      </w:r>
-      <w:proofErr w:type="spellEnd"/>
-      <w:r>
-        <w:rPr>
-          <w:b/>
-          <w:bCs/>
-          <w:sz w:val="28"/>
-          <w:szCs w:val="28"/>
-        </w:rPr>
-        <w:t xml:space="preserve"> Studio</w:t>
+        <w:t>Microsoft SQL Server Managment Studio</w:t>
       </w:r>
       <w:r>
         <w:rPr>
@@ -4311,7 +3805,6 @@
         </w:rPr>
         <w:t xml:space="preserve"> e indicamos en la ventana de </w:t>
       </w:r>
-      <w:proofErr w:type="spellStart"/>
       <w:r>
         <w:rPr>
           <w:i/>
@@ -4319,9 +3812,30 @@
           <w:sz w:val="28"/>
           <w:szCs w:val="28"/>
         </w:rPr>
-        <w:t>Conección</w:t>
-      </w:r>
-      <w:proofErr w:type="spellEnd"/>
+        <w:t>Conección a Servidor</w:t>
+      </w:r>
+      <w:r>
+        <w:rPr>
+          <w:sz w:val="28"/>
+          <w:szCs w:val="28"/>
+        </w:rPr>
+        <w:t xml:space="preserve"> los datos que necesitamos para poder empezar a trabajar.</w:t>
+      </w:r>
+    </w:p>
+    <w:p>
+      <w:pPr>
+        <w:rPr>
+          <w:sz w:val="28"/>
+          <w:szCs w:val="28"/>
+        </w:rPr>
+      </w:pPr>
+      <w:r>
+        <w:rPr>
+          <w:sz w:val="28"/>
+          <w:szCs w:val="28"/>
+        </w:rPr>
+        <w:t xml:space="preserve">Si aún no se ha creado el servidor correspondiente, siempre puede acceder de manera local a la aplicación colocando en la pantalla de </w:t>
+      </w:r>
       <w:r>
         <w:rPr>
           <w:i/>
@@ -4329,49 +3843,7 @@
           <w:sz w:val="28"/>
           <w:szCs w:val="28"/>
         </w:rPr>
-        <w:t xml:space="preserve"> a Servidor</w:t>
-      </w:r>
-      <w:r>
-        <w:rPr>
-          <w:sz w:val="28"/>
-          <w:szCs w:val="28"/>
-        </w:rPr>
-        <w:t xml:space="preserve"> los datos que necesitamos para poder empezar a trabajar.</w:t>
-      </w:r>
-    </w:p>
-    <w:p>
-      <w:pPr>
-        <w:rPr>
-          <w:sz w:val="28"/>
-          <w:szCs w:val="28"/>
-        </w:rPr>
-      </w:pPr>
-      <w:r>
-        <w:rPr>
-          <w:sz w:val="28"/>
-          <w:szCs w:val="28"/>
-        </w:rPr>
-        <w:t xml:space="preserve">Si aún no se ha creado el servidor correspondiente, siempre puede acceder de manera local a la aplicación colocando en la pantalla de </w:t>
-      </w:r>
-      <w:proofErr w:type="spellStart"/>
-      <w:r>
-        <w:rPr>
-          <w:i/>
-          <w:iCs/>
-          <w:sz w:val="28"/>
-          <w:szCs w:val="28"/>
-        </w:rPr>
-        <w:t>Conección</w:t>
-      </w:r>
-      <w:proofErr w:type="spellEnd"/>
-      <w:r>
-        <w:rPr>
-          <w:i/>
-          <w:iCs/>
-          <w:sz w:val="28"/>
-          <w:szCs w:val="28"/>
-        </w:rPr>
-        <w:t xml:space="preserve"> a Servidor</w:t>
+        <w:t>Conección a Servidor</w:t>
       </w:r>
       <w:r>
         <w:rPr>
@@ -4387,19 +3859,8 @@
           <w:sz w:val="28"/>
           <w:szCs w:val="28"/>
         </w:rPr>
-        <w:t xml:space="preserve">Server </w:t>
-      </w:r>
-      <w:proofErr w:type="spellStart"/>
-      <w:r>
-        <w:rPr>
-          <w:b/>
-          <w:bCs/>
-          <w:sz w:val="28"/>
-          <w:szCs w:val="28"/>
-        </w:rPr>
-        <w:t>name</w:t>
-      </w:r>
-      <w:proofErr w:type="spellEnd"/>
+        <w:t>Server name</w:t>
+      </w:r>
       <w:r>
         <w:rPr>
           <w:sz w:val="28"/>
@@ -4464,7 +3925,7 @@
 <w:ftr xmlns:wpc="http://schemas.microsoft.com/office/word/2010/wordprocessingCanvas" xmlns:cx="http://schemas.microsoft.com/office/drawing/2014/chartex" xmlns:cx1="http://schemas.microsoft.com/office/drawing/2015/9/8/chartex" xmlns:cx2="http://schemas.microsoft.com/office/drawing/2015/10/21/chartex" xmlns:cx3="http://schemas.microsoft.com/office/drawing/2016/5/9/chartex" xmlns:cx4="http://schemas.microsoft.com/office/drawing/2016/5/10/chartex" xmlns:cx5="http://schemas.microsoft.com/office/drawing/2016/5/11/chartex" xmlns:cx6="http://schemas.microsoft.com/office/drawing/2016/5/12/chartex" xmlns:cx7="http://schemas.microsoft.com/office/drawing/2016/5/13/chartex" xmlns:cx8="http://schemas.microsoft.com/office/drawing/2016/5/14/chartex" xmlns:mc="http://schemas.openxmlformats.org/markup-compatibility/2006" xmlns:aink="http://schemas.microsoft.com/office/drawing/2016/ink" xmlns:am3d="http://schemas.microsoft.com/office/drawing/2017/model3d" xmlns:o="urn:schemas-microsoft-com:office:office" xmlns:oel="http://schemas.microsoft.com/office/2019/extlst" xmlns:r="http://schemas.openxmlformats.org/officeDocument/2006/relationships" xmlns:m="http://schemas.openxmlformats.org/officeDocument/2006/math" xmlns:v="urn:schemas-microsoft-com:vml" xmlns:wp14="http://schemas.microsoft.com/office/word/2010/wordprocessingDrawing" xmlns:wp="http://schemas.openxmlformats.org/drawingml/2006/wordprocessingDrawing" xmlns:w10="urn:schemas-microsoft-com:office:word" xmlns:w="http://schemas.openxmlformats.org/wordprocessingml/2006/main" xmlns:w14="http://schemas.microsoft.com/office/word/2010/wordml" xmlns:w15="http://schemas.microsoft.com/office/word/2012/wordml" xmlns:w16cex="http://schemas.microsoft.com/office/word/2018/wordml/cex" xmlns:w16cid="http://schemas.microsoft.com/office/word/2016/wordml/cid" xmlns:w16="http://schemas.microsoft.com/office/word/2018/wordml" xmlns:w16sdtdh="http://schemas.microsoft.com/office/word/2020/wordml/sdtdatahash" xmlns:w16se="http://schemas.microsoft.com/office/word/2015/wordml/symex" xmlns:wpg="http://schemas.microsoft.com/office/word/2010/wordprocessingGroup" xmlns:wpi="http://schemas.microsoft.com/office/word/2010/wordprocessingInk" xmlns:wne="http://schemas.microsoft.com/office/word/2006/wordml" xmlns:wps="http://schemas.microsoft.com/office/word/2010/wordprocessingShape" mc:Ignorable="w14 w15 w16se w16cid w16 w16cex w16sdtdh wp14">
   <w:p>
     <w:pPr>
-      <w:pStyle w:val="Piedepgina"/>
+      <w:pStyle w:val="Footer"/>
       <w:jc w:val="right"/>
     </w:pPr>
     <w:r>
@@ -5406,6 +4867,119 @@
     </w:lvl>
   </w:abstractNum>
   <w:abstractNum w:abstractNumId="9" w15:restartNumberingAfterBreak="0">
+    <w:nsid w:val="55A85E5B"/>
+    <w:multiLevelType w:val="hybridMultilevel"/>
+    <w:tmpl w:val="3EFEF7DA"/>
+    <w:lvl w:ilvl="0" w:tplc="04090001">
+      <w:start w:val="1"/>
+      <w:numFmt w:val="bullet"/>
+      <w:lvlText w:val=""/>
+      <w:lvlJc w:val="left"/>
+      <w:pPr>
+        <w:ind w:left="720" w:hanging="360"/>
+      </w:pPr>
+      <w:rPr>
+        <w:rFonts w:ascii="Symbol" w:hAnsi="Symbol" w:hint="default"/>
+      </w:rPr>
+    </w:lvl>
+    <w:lvl w:ilvl="1" w:tplc="04090003" w:tentative="1">
+      <w:start w:val="1"/>
+      <w:numFmt w:val="bullet"/>
+      <w:lvlText w:val="o"/>
+      <w:lvlJc w:val="left"/>
+      <w:pPr>
+        <w:ind w:left="1440" w:hanging="360"/>
+      </w:pPr>
+      <w:rPr>
+        <w:rFonts w:ascii="Courier New" w:hAnsi="Courier New" w:cs="Courier New" w:hint="default"/>
+      </w:rPr>
+    </w:lvl>
+    <w:lvl w:ilvl="2" w:tplc="04090005" w:tentative="1">
+      <w:start w:val="1"/>
+      <w:numFmt w:val="bullet"/>
+      <w:lvlText w:val=""/>
+      <w:lvlJc w:val="left"/>
+      <w:pPr>
+        <w:ind w:left="2160" w:hanging="360"/>
+      </w:pPr>
+      <w:rPr>
+        <w:rFonts w:ascii="Wingdings" w:hAnsi="Wingdings" w:hint="default"/>
+      </w:rPr>
+    </w:lvl>
+    <w:lvl w:ilvl="3" w:tplc="04090001" w:tentative="1">
+      <w:start w:val="1"/>
+      <w:numFmt w:val="bullet"/>
+      <w:lvlText w:val=""/>
+      <w:lvlJc w:val="left"/>
+      <w:pPr>
+        <w:ind w:left="2880" w:hanging="360"/>
+      </w:pPr>
+      <w:rPr>
+        <w:rFonts w:ascii="Symbol" w:hAnsi="Symbol" w:hint="default"/>
+      </w:rPr>
+    </w:lvl>
+    <w:lvl w:ilvl="4" w:tplc="04090003" w:tentative="1">
+      <w:start w:val="1"/>
+      <w:numFmt w:val="bullet"/>
+      <w:lvlText w:val="o"/>
+      <w:lvlJc w:val="left"/>
+      <w:pPr>
+        <w:ind w:left="3600" w:hanging="360"/>
+      </w:pPr>
+      <w:rPr>
+        <w:rFonts w:ascii="Courier New" w:hAnsi="Courier New" w:cs="Courier New" w:hint="default"/>
+      </w:rPr>
+    </w:lvl>
+    <w:lvl w:ilvl="5" w:tplc="04090005" w:tentative="1">
+      <w:start w:val="1"/>
+      <w:numFmt w:val="bullet"/>
+      <w:lvlText w:val=""/>
+      <w:lvlJc w:val="left"/>
+      <w:pPr>
+        <w:ind w:left="4320" w:hanging="360"/>
+      </w:pPr>
+      <w:rPr>
+        <w:rFonts w:ascii="Wingdings" w:hAnsi="Wingdings" w:hint="default"/>
+      </w:rPr>
+    </w:lvl>
+    <w:lvl w:ilvl="6" w:tplc="04090001" w:tentative="1">
+      <w:start w:val="1"/>
+      <w:numFmt w:val="bullet"/>
+      <w:lvlText w:val=""/>
+      <w:lvlJc w:val="left"/>
+      <w:pPr>
+        <w:ind w:left="5040" w:hanging="360"/>
+      </w:pPr>
+      <w:rPr>
+        <w:rFonts w:ascii="Symbol" w:hAnsi="Symbol" w:hint="default"/>
+      </w:rPr>
+    </w:lvl>
+    <w:lvl w:ilvl="7" w:tplc="04090003" w:tentative="1">
+      <w:start w:val="1"/>
+      <w:numFmt w:val="bullet"/>
+      <w:lvlText w:val="o"/>
+      <w:lvlJc w:val="left"/>
+      <w:pPr>
+        <w:ind w:left="5760" w:hanging="360"/>
+      </w:pPr>
+      <w:rPr>
+        <w:rFonts w:ascii="Courier New" w:hAnsi="Courier New" w:cs="Courier New" w:hint="default"/>
+      </w:rPr>
+    </w:lvl>
+    <w:lvl w:ilvl="8" w:tplc="04090005" w:tentative="1">
+      <w:start w:val="1"/>
+      <w:numFmt w:val="bullet"/>
+      <w:lvlText w:val=""/>
+      <w:lvlJc w:val="left"/>
+      <w:pPr>
+        <w:ind w:left="6480" w:hanging="360"/>
+      </w:pPr>
+      <w:rPr>
+        <w:rFonts w:ascii="Wingdings" w:hAnsi="Wingdings" w:hint="default"/>
+      </w:rPr>
+    </w:lvl>
+  </w:abstractNum>
+  <w:abstractNum w:abstractNumId="10" w15:restartNumberingAfterBreak="0">
     <w:nsid w:val="71407AAE"/>
     <w:multiLevelType w:val="hybridMultilevel"/>
     <w:tmpl w:val="524CC6F0"/>
@@ -5506,6 +5080,119 @@
       </w:rPr>
     </w:lvl>
     <w:lvl w:ilvl="8" w:tplc="2C0A0005" w:tentative="1">
+      <w:start w:val="1"/>
+      <w:numFmt w:val="bullet"/>
+      <w:lvlText w:val=""/>
+      <w:lvlJc w:val="left"/>
+      <w:pPr>
+        <w:ind w:left="6480" w:hanging="360"/>
+      </w:pPr>
+      <w:rPr>
+        <w:rFonts w:ascii="Wingdings" w:hAnsi="Wingdings" w:hint="default"/>
+      </w:rPr>
+    </w:lvl>
+  </w:abstractNum>
+  <w:abstractNum w:abstractNumId="11" w15:restartNumberingAfterBreak="0">
+    <w:nsid w:val="75272165"/>
+    <w:multiLevelType w:val="hybridMultilevel"/>
+    <w:tmpl w:val="99BC5A22"/>
+    <w:lvl w:ilvl="0" w:tplc="04090001">
+      <w:start w:val="1"/>
+      <w:numFmt w:val="bullet"/>
+      <w:lvlText w:val=""/>
+      <w:lvlJc w:val="left"/>
+      <w:pPr>
+        <w:ind w:left="720" w:hanging="360"/>
+      </w:pPr>
+      <w:rPr>
+        <w:rFonts w:ascii="Symbol" w:hAnsi="Symbol" w:hint="default"/>
+      </w:rPr>
+    </w:lvl>
+    <w:lvl w:ilvl="1" w:tplc="04090003" w:tentative="1">
+      <w:start w:val="1"/>
+      <w:numFmt w:val="bullet"/>
+      <w:lvlText w:val="o"/>
+      <w:lvlJc w:val="left"/>
+      <w:pPr>
+        <w:ind w:left="1440" w:hanging="360"/>
+      </w:pPr>
+      <w:rPr>
+        <w:rFonts w:ascii="Courier New" w:hAnsi="Courier New" w:cs="Courier New" w:hint="default"/>
+      </w:rPr>
+    </w:lvl>
+    <w:lvl w:ilvl="2" w:tplc="04090005" w:tentative="1">
+      <w:start w:val="1"/>
+      <w:numFmt w:val="bullet"/>
+      <w:lvlText w:val=""/>
+      <w:lvlJc w:val="left"/>
+      <w:pPr>
+        <w:ind w:left="2160" w:hanging="360"/>
+      </w:pPr>
+      <w:rPr>
+        <w:rFonts w:ascii="Wingdings" w:hAnsi="Wingdings" w:hint="default"/>
+      </w:rPr>
+    </w:lvl>
+    <w:lvl w:ilvl="3" w:tplc="04090001" w:tentative="1">
+      <w:start w:val="1"/>
+      <w:numFmt w:val="bullet"/>
+      <w:lvlText w:val=""/>
+      <w:lvlJc w:val="left"/>
+      <w:pPr>
+        <w:ind w:left="2880" w:hanging="360"/>
+      </w:pPr>
+      <w:rPr>
+        <w:rFonts w:ascii="Symbol" w:hAnsi="Symbol" w:hint="default"/>
+      </w:rPr>
+    </w:lvl>
+    <w:lvl w:ilvl="4" w:tplc="04090003" w:tentative="1">
+      <w:start w:val="1"/>
+      <w:numFmt w:val="bullet"/>
+      <w:lvlText w:val="o"/>
+      <w:lvlJc w:val="left"/>
+      <w:pPr>
+        <w:ind w:left="3600" w:hanging="360"/>
+      </w:pPr>
+      <w:rPr>
+        <w:rFonts w:ascii="Courier New" w:hAnsi="Courier New" w:cs="Courier New" w:hint="default"/>
+      </w:rPr>
+    </w:lvl>
+    <w:lvl w:ilvl="5" w:tplc="04090005" w:tentative="1">
+      <w:start w:val="1"/>
+      <w:numFmt w:val="bullet"/>
+      <w:lvlText w:val=""/>
+      <w:lvlJc w:val="left"/>
+      <w:pPr>
+        <w:ind w:left="4320" w:hanging="360"/>
+      </w:pPr>
+      <w:rPr>
+        <w:rFonts w:ascii="Wingdings" w:hAnsi="Wingdings" w:hint="default"/>
+      </w:rPr>
+    </w:lvl>
+    <w:lvl w:ilvl="6" w:tplc="04090001" w:tentative="1">
+      <w:start w:val="1"/>
+      <w:numFmt w:val="bullet"/>
+      <w:lvlText w:val=""/>
+      <w:lvlJc w:val="left"/>
+      <w:pPr>
+        <w:ind w:left="5040" w:hanging="360"/>
+      </w:pPr>
+      <w:rPr>
+        <w:rFonts w:ascii="Symbol" w:hAnsi="Symbol" w:hint="default"/>
+      </w:rPr>
+    </w:lvl>
+    <w:lvl w:ilvl="7" w:tplc="04090003" w:tentative="1">
+      <w:start w:val="1"/>
+      <w:numFmt w:val="bullet"/>
+      <w:lvlText w:val="o"/>
+      <w:lvlJc w:val="left"/>
+      <w:pPr>
+        <w:ind w:left="5760" w:hanging="360"/>
+      </w:pPr>
+      <w:rPr>
+        <w:rFonts w:ascii="Courier New" w:hAnsi="Courier New" w:cs="Courier New" w:hint="default"/>
+      </w:rPr>
+    </w:lvl>
+    <w:lvl w:ilvl="8" w:tplc="04090005" w:tentative="1">
       <w:start w:val="1"/>
       <w:numFmt w:val="bullet"/>
       <w:lvlText w:val=""/>
@@ -5522,7 +5209,7 @@
     <w:abstractNumId w:val="0"/>
   </w:num>
   <w:num w:numId="2" w16cid:durableId="907688879">
-    <w:abstractNumId w:val="9"/>
+    <w:abstractNumId w:val="10"/>
   </w:num>
   <w:num w:numId="3" w16cid:durableId="448010529">
     <w:abstractNumId w:val="4"/>
@@ -5547,6 +5234,12 @@
   </w:num>
   <w:num w:numId="10" w16cid:durableId="913857495">
     <w:abstractNumId w:val="3"/>
+  </w:num>
+  <w:num w:numId="11" w16cid:durableId="1312830982">
+    <w:abstractNumId w:val="9"/>
+  </w:num>
+  <w:num w:numId="12" w16cid:durableId="1832332216">
+    <w:abstractNumId w:val="11"/>
   </w:num>
 </w:numbering>
 </file>
@@ -5952,13 +5645,13 @@
     <w:name w:val="Normal"/>
     <w:qFormat/>
   </w:style>
-  <w:style w:type="character" w:default="1" w:styleId="Fuentedeprrafopredeter">
+  <w:style w:type="character" w:default="1" w:styleId="DefaultParagraphFont">
     <w:name w:val="Default Paragraph Font"/>
     <w:uiPriority w:val="1"/>
     <w:semiHidden/>
     <w:unhideWhenUsed/>
   </w:style>
-  <w:style w:type="table" w:default="1" w:styleId="Tablanormal">
+  <w:style w:type="table" w:default="1" w:styleId="TableNormal">
     <w:name w:val="Normal Table"/>
     <w:uiPriority w:val="99"/>
     <w:semiHidden/>
@@ -5973,15 +5666,15 @@
       </w:tblCellMar>
     </w:tblPr>
   </w:style>
-  <w:style w:type="numbering" w:default="1" w:styleId="Sinlista">
+  <w:style w:type="numbering" w:default="1" w:styleId="NoList">
     <w:name w:val="No List"/>
     <w:uiPriority w:val="99"/>
     <w:semiHidden/>
     <w:unhideWhenUsed/>
   </w:style>
-  <w:style w:type="character" w:styleId="Hipervnculo">
+  <w:style w:type="character" w:styleId="Hyperlink">
     <w:name w:val="Hyperlink"/>
-    <w:basedOn w:val="Fuentedeprrafopredeter"/>
+    <w:basedOn w:val="DefaultParagraphFont"/>
     <w:uiPriority w:val="99"/>
     <w:unhideWhenUsed/>
     <w:rsid w:val="00383B0E"/>
@@ -5990,9 +5683,9 @@
       <w:u w:val="single"/>
     </w:rPr>
   </w:style>
-  <w:style w:type="character" w:styleId="Mencinsinresolver">
+  <w:style w:type="character" w:styleId="UnresolvedMention">
     <w:name w:val="Unresolved Mention"/>
-    <w:basedOn w:val="Fuentedeprrafopredeter"/>
+    <w:basedOn w:val="DefaultParagraphFont"/>
     <w:uiPriority w:val="99"/>
     <w:semiHidden/>
     <w:unhideWhenUsed/>
@@ -6002,9 +5695,9 @@
       <w:shd w:val="clear" w:color="auto" w:fill="E1DFDD"/>
     </w:rPr>
   </w:style>
-  <w:style w:type="character" w:styleId="Hipervnculovisitado">
+  <w:style w:type="character" w:styleId="FollowedHyperlink">
     <w:name w:val="FollowedHyperlink"/>
-    <w:basedOn w:val="Fuentedeprrafopredeter"/>
+    <w:basedOn w:val="DefaultParagraphFont"/>
     <w:uiPriority w:val="99"/>
     <w:semiHidden/>
     <w:unhideWhenUsed/>
@@ -6014,7 +5707,7 @@
       <w:u w:val="single"/>
     </w:rPr>
   </w:style>
-  <w:style w:type="paragraph" w:styleId="Prrafodelista">
+  <w:style w:type="paragraph" w:styleId="ListParagraph">
     <w:name w:val="List Paragraph"/>
     <w:basedOn w:val="Normal"/>
     <w:uiPriority w:val="34"/>
@@ -6025,10 +5718,10 @@
       <w:contextualSpacing/>
     </w:pPr>
   </w:style>
-  <w:style w:type="paragraph" w:styleId="Encabezado">
+  <w:style w:type="paragraph" w:styleId="Header">
     <w:name w:val="header"/>
     <w:basedOn w:val="Normal"/>
-    <w:link w:val="EncabezadoCar"/>
+    <w:link w:val="HeaderChar"/>
     <w:uiPriority w:val="99"/>
     <w:unhideWhenUsed/>
     <w:rsid w:val="00FF5AAB"/>
@@ -6040,17 +5733,17 @@
       <w:spacing w:after="0" w:line="240" w:lineRule="auto"/>
     </w:pPr>
   </w:style>
-  <w:style w:type="character" w:customStyle="1" w:styleId="EncabezadoCar">
-    <w:name w:val="Encabezado Car"/>
-    <w:basedOn w:val="Fuentedeprrafopredeter"/>
-    <w:link w:val="Encabezado"/>
+  <w:style w:type="character" w:customStyle="1" w:styleId="HeaderChar">
+    <w:name w:val="Header Char"/>
+    <w:basedOn w:val="DefaultParagraphFont"/>
+    <w:link w:val="Header"/>
     <w:uiPriority w:val="99"/>
     <w:rsid w:val="00FF5AAB"/>
   </w:style>
-  <w:style w:type="paragraph" w:styleId="Piedepgina">
+  <w:style w:type="paragraph" w:styleId="Footer">
     <w:name w:val="footer"/>
     <w:basedOn w:val="Normal"/>
-    <w:link w:val="PiedepginaCar"/>
+    <w:link w:val="FooterChar"/>
     <w:uiPriority w:val="99"/>
     <w:unhideWhenUsed/>
     <w:rsid w:val="00FF5AAB"/>
@@ -6062,10 +5755,10 @@
       <w:spacing w:after="0" w:line="240" w:lineRule="auto"/>
     </w:pPr>
   </w:style>
-  <w:style w:type="character" w:customStyle="1" w:styleId="PiedepginaCar">
-    <w:name w:val="Pie de página Car"/>
-    <w:basedOn w:val="Fuentedeprrafopredeter"/>
-    <w:link w:val="Piedepgina"/>
+  <w:style w:type="character" w:customStyle="1" w:styleId="FooterChar">
+    <w:name w:val="Footer Char"/>
+    <w:basedOn w:val="DefaultParagraphFont"/>
+    <w:link w:val="Footer"/>
     <w:uiPriority w:val="99"/>
     <w:rsid w:val="00FF5AAB"/>
   </w:style>

</xml_diff>